<commit_message>
CryptoWall tested + writeup updated
</commit_message>
<xml_diff>
--- a/dissertation.docx
+++ b/dissertation.docx
@@ -3808,12 +3808,6 @@
             <w:insideV w:val="single" w:color="auto" w:sz="4" w:space="0"/>
           </w:tblBorders>
           <w:tblLayout w:type="fixed"/>
-          <w:tblCellMar>
-            <w:top w:w="0" w:type="dxa"/>
-            <w:left w:w="108" w:type="dxa"/>
-            <w:bottom w:w="0" w:type="dxa"/>
-            <w:right w:w="108" w:type="dxa"/>
-          </w:tblCellMar>
         </w:tblPrEx>
         <w:tc>
           <w:tcPr>
@@ -3975,12 +3969,6 @@
             <w:insideV w:val="single" w:color="auto" w:sz="4" w:space="0"/>
           </w:tblBorders>
           <w:tblLayout w:type="fixed"/>
-          <w:tblCellMar>
-            <w:top w:w="0" w:type="dxa"/>
-            <w:left w:w="108" w:type="dxa"/>
-            <w:bottom w:w="0" w:type="dxa"/>
-            <w:right w:w="108" w:type="dxa"/>
-          </w:tblCellMar>
         </w:tblPrEx>
         <w:tc>
           <w:tcPr>
@@ -4090,12 +4078,6 @@
             <w:insideV w:val="single" w:color="auto" w:sz="4" w:space="0"/>
           </w:tblBorders>
           <w:tblLayout w:type="fixed"/>
-          <w:tblCellMar>
-            <w:top w:w="0" w:type="dxa"/>
-            <w:left w:w="108" w:type="dxa"/>
-            <w:bottom w:w="0" w:type="dxa"/>
-            <w:right w:w="108" w:type="dxa"/>
-          </w:tblCellMar>
         </w:tblPrEx>
         <w:tc>
           <w:tcPr>
@@ -4303,6 +4285,442 @@
           </w:p>
         </w:tc>
       </w:tr>
+      <w:tr>
+        <w:tblPrEx>
+          <w:tblBorders>
+            <w:top w:val="single" w:color="auto" w:sz="4" w:space="0"/>
+            <w:left w:val="single" w:color="auto" w:sz="4" w:space="0"/>
+            <w:bottom w:val="single" w:color="auto" w:sz="4" w:space="0"/>
+            <w:right w:val="single" w:color="auto" w:sz="4" w:space="0"/>
+            <w:insideH w:val="single" w:color="auto" w:sz="4" w:space="0"/>
+            <w:insideV w:val="single" w:color="auto" w:sz="4" w:space="0"/>
+          </w:tblBorders>
+          <w:tblLayout w:type="fixed"/>
+        </w:tblPrEx>
+        <w:tc>
+          <w:tcPr>
+            <w:tcW w:w="2130" w:type="dxa"/>
+          </w:tcPr>
+          <w:p>
+            <w:pPr>
+              <w:widowControl w:val="0"/>
+              <w:jc w:val="both"/>
+              <w:rPr>
+                <w:rFonts w:hint="default"/>
+                <w:vertAlign w:val="baseline"/>
+                <w:lang w:val="en"/>
+              </w:rPr>
+            </w:pPr>
+            <w:r>
+              <w:rPr>
+                <w:rFonts w:hint="default"/>
+                <w:vertAlign w:val="baseline"/>
+                <w:lang w:val="en"/>
+              </w:rPr>
+              <w:t>4</w:t>
+            </w:r>
+          </w:p>
+        </w:tc>
+        <w:tc>
+          <w:tcPr>
+            <w:tcW w:w="2130" w:type="dxa"/>
+          </w:tcPr>
+          <w:p>
+            <w:pPr>
+              <w:widowControl w:val="0"/>
+              <w:jc w:val="both"/>
+              <w:rPr>
+                <w:rFonts w:hint="default"/>
+                <w:vertAlign w:val="baseline"/>
+                <w:lang w:val="en"/>
+              </w:rPr>
+            </w:pPr>
+            <w:r>
+              <w:rPr>
+                <w:rFonts w:hint="default"/>
+                <w:vertAlign w:val="baseline"/>
+                <w:lang w:val="en"/>
+              </w:rPr>
+              <w:t>CryptoLocker (September 2013)</w:t>
+            </w:r>
+          </w:p>
+        </w:tc>
+        <w:tc>
+          <w:tcPr>
+            <w:tcW w:w="2131" w:type="dxa"/>
+          </w:tcPr>
+          <w:p>
+            <w:pPr>
+              <w:widowControl w:val="0"/>
+              <w:jc w:val="both"/>
+              <w:rPr>
+                <w:rFonts w:hint="default"/>
+                <w:vertAlign w:val="baseline"/>
+                <w:lang w:val="en"/>
+              </w:rPr>
+            </w:pPr>
+            <w:r>
+              <w:rPr>
+                <w:rFonts w:hint="default"/>
+                <w:vertAlign w:val="baseline"/>
+                <w:lang w:val="en"/>
+              </w:rPr>
+              <w:t>See (3).</w:t>
+            </w:r>
+          </w:p>
+        </w:tc>
+        <w:tc>
+          <w:tcPr>
+            <w:tcW w:w="2131" w:type="dxa"/>
+          </w:tcPr>
+          <w:p>
+            <w:pPr>
+              <w:widowControl w:val="0"/>
+              <w:jc w:val="both"/>
+              <w:rPr>
+                <w:rFonts w:hint="default"/>
+                <w:vertAlign w:val="baseline"/>
+                <w:lang w:val="en"/>
+              </w:rPr>
+            </w:pPr>
+            <w:r>
+              <w:rPr>
+                <w:rFonts w:hint="default"/>
+                <w:vertAlign w:val="baseline"/>
+                <w:lang w:val="en"/>
+              </w:rPr>
+              <w:t>See (3).</w:t>
+            </w:r>
+          </w:p>
+        </w:tc>
+      </w:tr>
+      <w:tr>
+        <w:tblPrEx>
+          <w:tblBorders>
+            <w:top w:val="single" w:color="auto" w:sz="4" w:space="0"/>
+            <w:left w:val="single" w:color="auto" w:sz="4" w:space="0"/>
+            <w:bottom w:val="single" w:color="auto" w:sz="4" w:space="0"/>
+            <w:right w:val="single" w:color="auto" w:sz="4" w:space="0"/>
+            <w:insideH w:val="single" w:color="auto" w:sz="4" w:space="0"/>
+            <w:insideV w:val="single" w:color="auto" w:sz="4" w:space="0"/>
+          </w:tblBorders>
+          <w:tblLayout w:type="fixed"/>
+        </w:tblPrEx>
+        <w:tc>
+          <w:tcPr>
+            <w:tcW w:w="2130" w:type="dxa"/>
+          </w:tcPr>
+          <w:p>
+            <w:pPr>
+              <w:widowControl w:val="0"/>
+              <w:jc w:val="both"/>
+              <w:rPr>
+                <w:rFonts w:hint="default"/>
+                <w:vertAlign w:val="baseline"/>
+                <w:lang w:val="en"/>
+              </w:rPr>
+            </w:pPr>
+            <w:r>
+              <w:rPr>
+                <w:rFonts w:hint="default"/>
+                <w:vertAlign w:val="baseline"/>
+                <w:lang w:val="en"/>
+              </w:rPr>
+              <w:t>5</w:t>
+            </w:r>
+          </w:p>
+        </w:tc>
+        <w:tc>
+          <w:tcPr>
+            <w:tcW w:w="2130" w:type="dxa"/>
+          </w:tcPr>
+          <w:p>
+            <w:pPr>
+              <w:widowControl w:val="0"/>
+              <w:jc w:val="both"/>
+              <w:rPr>
+                <w:rFonts w:hint="default"/>
+                <w:vertAlign w:val="baseline"/>
+                <w:lang w:val="en"/>
+              </w:rPr>
+            </w:pPr>
+            <w:r>
+              <w:rPr>
+                <w:rFonts w:hint="default"/>
+                <w:vertAlign w:val="baseline"/>
+                <w:lang w:val="en"/>
+              </w:rPr>
+              <w:t>CryptoLocker (January 2014)</w:t>
+            </w:r>
+          </w:p>
+        </w:tc>
+        <w:tc>
+          <w:tcPr>
+            <w:tcW w:w="2131" w:type="dxa"/>
+          </w:tcPr>
+          <w:p>
+            <w:pPr>
+              <w:widowControl w:val="0"/>
+              <w:jc w:val="both"/>
+              <w:rPr>
+                <w:rFonts w:hint="default"/>
+                <w:vertAlign w:val="baseline"/>
+                <w:lang w:val="en"/>
+              </w:rPr>
+            </w:pPr>
+            <w:r>
+              <w:rPr>
+                <w:rFonts w:hint="default"/>
+                <w:vertAlign w:val="baseline"/>
+                <w:lang w:val="en"/>
+              </w:rPr>
+              <w:t>See (3).</w:t>
+            </w:r>
+          </w:p>
+        </w:tc>
+        <w:tc>
+          <w:tcPr>
+            <w:tcW w:w="2131" w:type="dxa"/>
+          </w:tcPr>
+          <w:p>
+            <w:pPr>
+              <w:widowControl w:val="0"/>
+              <w:jc w:val="both"/>
+              <w:rPr>
+                <w:rFonts w:hint="default"/>
+                <w:vertAlign w:val="baseline"/>
+                <w:lang w:val="en"/>
+              </w:rPr>
+            </w:pPr>
+            <w:r>
+              <w:rPr>
+                <w:rFonts w:hint="default"/>
+                <w:vertAlign w:val="baseline"/>
+                <w:lang w:val="en"/>
+              </w:rPr>
+              <w:t>See (3).</w:t>
+            </w:r>
+          </w:p>
+        </w:tc>
+      </w:tr>
+      <w:tr>
+        <w:tblPrEx>
+          <w:tblBorders>
+            <w:top w:val="single" w:color="auto" w:sz="4" w:space="0"/>
+            <w:left w:val="single" w:color="auto" w:sz="4" w:space="0"/>
+            <w:bottom w:val="single" w:color="auto" w:sz="4" w:space="0"/>
+            <w:right w:val="single" w:color="auto" w:sz="4" w:space="0"/>
+            <w:insideH w:val="single" w:color="auto" w:sz="4" w:space="0"/>
+            <w:insideV w:val="single" w:color="auto" w:sz="4" w:space="0"/>
+          </w:tblBorders>
+          <w:tblLayout w:type="fixed"/>
+        </w:tblPrEx>
+        <w:tc>
+          <w:tcPr>
+            <w:tcW w:w="2130" w:type="dxa"/>
+          </w:tcPr>
+          <w:p>
+            <w:pPr>
+              <w:widowControl w:val="0"/>
+              <w:jc w:val="both"/>
+              <w:rPr>
+                <w:rFonts w:hint="default"/>
+                <w:vertAlign w:val="baseline"/>
+                <w:lang w:val="en"/>
+              </w:rPr>
+            </w:pPr>
+            <w:r>
+              <w:rPr>
+                <w:rFonts w:hint="default"/>
+                <w:vertAlign w:val="baseline"/>
+                <w:lang w:val="en"/>
+              </w:rPr>
+              <w:t>6</w:t>
+            </w:r>
+          </w:p>
+        </w:tc>
+        <w:tc>
+          <w:tcPr>
+            <w:tcW w:w="2130" w:type="dxa"/>
+          </w:tcPr>
+          <w:p>
+            <w:pPr>
+              <w:widowControl w:val="0"/>
+              <w:jc w:val="both"/>
+              <w:rPr>
+                <w:rFonts w:hint="default"/>
+                <w:vertAlign w:val="baseline"/>
+                <w:lang w:val="en"/>
+              </w:rPr>
+            </w:pPr>
+            <w:r>
+              <w:rPr>
+                <w:rFonts w:hint="default"/>
+                <w:vertAlign w:val="baseline"/>
+                <w:lang w:val="en"/>
+              </w:rPr>
+              <w:t>CryptoWall</w:t>
+            </w:r>
+          </w:p>
+        </w:tc>
+        <w:tc>
+          <w:tcPr>
+            <w:tcW w:w="2131" w:type="dxa"/>
+          </w:tcPr>
+          <w:p>
+            <w:pPr>
+              <w:widowControl w:val="0"/>
+              <w:jc w:val="both"/>
+              <w:rPr>
+                <w:rFonts w:hint="default"/>
+                <w:vertAlign w:val="baseline"/>
+                <w:lang w:val="en"/>
+              </w:rPr>
+            </w:pPr>
+            <w:r>
+              <w:rPr>
+                <w:rFonts w:hint="default"/>
+                <w:vertAlign w:val="baseline"/>
+                <w:lang w:val="en"/>
+              </w:rPr>
+              <w:t>No visible infection, no visible process, no encryption.</w:t>
+            </w:r>
+          </w:p>
+        </w:tc>
+        <w:tc>
+          <w:tcPr>
+            <w:tcW w:w="2131" w:type="dxa"/>
+          </w:tcPr>
+          <w:p>
+            <w:pPr>
+              <w:widowControl w:val="0"/>
+              <w:jc w:val="both"/>
+              <w:rPr>
+                <w:rFonts w:hint="default"/>
+                <w:vertAlign w:val="baseline"/>
+                <w:lang w:val="en"/>
+              </w:rPr>
+            </w:pPr>
+            <w:r>
+              <w:rPr>
+                <w:rFonts w:hint="default"/>
+                <w:vertAlign w:val="baseline"/>
+                <w:lang w:val="en"/>
+              </w:rPr>
+              <w:t>No. Behaved as one might expect of a Crypto- ransomware after being ran, but then effectively did nothing.</w:t>
+            </w:r>
+          </w:p>
+        </w:tc>
+      </w:tr>
+      <w:tr>
+        <w:tblPrEx>
+          <w:tblBorders>
+            <w:top w:val="single" w:color="auto" w:sz="4" w:space="0"/>
+            <w:left w:val="single" w:color="auto" w:sz="4" w:space="0"/>
+            <w:bottom w:val="single" w:color="auto" w:sz="4" w:space="0"/>
+            <w:right w:val="single" w:color="auto" w:sz="4" w:space="0"/>
+            <w:insideH w:val="single" w:color="auto" w:sz="4" w:space="0"/>
+            <w:insideV w:val="single" w:color="auto" w:sz="4" w:space="0"/>
+          </w:tblBorders>
+          <w:tblLayout w:type="fixed"/>
+        </w:tblPrEx>
+        <w:tc>
+          <w:tcPr>
+            <w:tcW w:w="2130" w:type="dxa"/>
+          </w:tcPr>
+          <w:p>
+            <w:pPr>
+              <w:widowControl w:val="0"/>
+              <w:jc w:val="both"/>
+              <w:rPr>
+                <w:rFonts w:hint="default"/>
+                <w:vertAlign w:val="baseline"/>
+                <w:lang w:val="en"/>
+              </w:rPr>
+            </w:pPr>
+            <w:r>
+              <w:rPr>
+                <w:rFonts w:hint="default"/>
+                <w:vertAlign w:val="baseline"/>
+                <w:lang w:val="en"/>
+              </w:rPr>
+              <w:t>7</w:t>
+            </w:r>
+          </w:p>
+        </w:tc>
+        <w:tc>
+          <w:tcPr>
+            <w:tcW w:w="2130" w:type="dxa"/>
+          </w:tcPr>
+          <w:p>
+            <w:pPr>
+              <w:widowControl w:val="0"/>
+              <w:jc w:val="both"/>
+              <w:rPr>
+                <w:rFonts w:hint="default"/>
+                <w:vertAlign w:val="baseline"/>
+                <w:lang w:val="en"/>
+              </w:rPr>
+            </w:pPr>
+            <w:r>
+              <w:rPr>
+                <w:rFonts w:hint="default"/>
+                <w:vertAlign w:val="baseline"/>
+                <w:lang w:val="en"/>
+              </w:rPr>
+              <w:t>DirCrypt</w:t>
+            </w:r>
+          </w:p>
+        </w:tc>
+        <w:tc>
+          <w:tcPr>
+            <w:tcW w:w="2131" w:type="dxa"/>
+          </w:tcPr>
+          <w:p>
+            <w:pPr>
+              <w:widowControl w:val="0"/>
+              <w:jc w:val="both"/>
+              <w:rPr>
+                <w:rFonts w:hint="default"/>
+                <w:vertAlign w:val="baseline"/>
+                <w:lang w:val="en"/>
+              </w:rPr>
+            </w:pPr>
+            <w:r>
+              <w:rPr>
+                <w:rFonts w:hint="default"/>
+                <w:vertAlign w:val="baseline"/>
+                <w:lang w:val="en"/>
+              </w:rPr>
+              <w:t>N/A</w:t>
+            </w:r>
+          </w:p>
+        </w:tc>
+        <w:tc>
+          <w:tcPr>
+            <w:tcW w:w="2131" w:type="dxa"/>
+          </w:tcPr>
+          <w:p>
+            <w:pPr>
+              <w:widowControl w:val="0"/>
+              <w:jc w:val="both"/>
+              <w:rPr>
+                <w:rFonts w:hint="default"/>
+                <w:vertAlign w:val="baseline"/>
+                <w:lang w:val="en"/>
+              </w:rPr>
+            </w:pPr>
+            <w:r>
+              <w:rPr>
+                <w:rFonts w:hint="default"/>
+                <w:vertAlign w:val="baseline"/>
+                <w:lang w:val="en"/>
+              </w:rPr>
+              <w:t>N/A. TheZoo lists this as being Ransomware yet it doesnt appear to be a malware sample, but rather a program for decrypting encrypted files?</w:t>
+            </w:r>
+          </w:p>
+        </w:tc>
+      </w:tr>
     </w:tbl>
     <w:p>
       <w:pPr>
@@ -4318,6 +4736,12 @@
           <w:rFonts w:hint="default"/>
           <w:lang w:val="en"/>
         </w:rPr>
+        <w:sectPr>
+          <w:pgSz w:w="11906" w:h="16838"/>
+          <w:pgMar w:top="1440" w:right="1800" w:bottom="1440" w:left="1800" w:header="720" w:footer="720" w:gutter="0"/>
+          <w:cols w:space="425" w:num="1"/>
+          <w:docGrid w:linePitch="360" w:charSpace="0"/>
+        </w:sectPr>
       </w:pPr>
     </w:p>
     <w:p>
@@ -5263,17 +5687,7 @@
           <w:szCs w:val="16"/>
           <w:lang w:val="en"/>
         </w:rPr>
-        <w:t xml:space="preserve"> - </w:t>
-      </w:r>
-      <w:bookmarkStart w:id="28" w:name="_GoBack"/>
-      <w:bookmarkEnd w:id="28"/>
-      <w:r>
-        <w:rPr>
-          <w:sz w:val="16"/>
-          <w:szCs w:val="16"/>
-          <w:lang w:val="en"/>
-        </w:rPr>
-        <w:t>WannaCry HTTP Activity</w:t>
+        <w:t xml:space="preserve"> - WannaCry HTTP Activity</w:t>
       </w:r>
       <w:bookmarkEnd w:id="20"/>
     </w:p>
@@ -6936,7 +7350,135 @@
           <w:bCs/>
           <w:lang w:val="en"/>
         </w:rPr>
-        <w:t>Appendix 2 - CryptoLocker (November 2013) Infection</w:t>
+        <w:t>Appendix 2 - Cry</w:t>
+      </w:r>
+      <w:r>
+        <w:rPr>
+          <w:rFonts w:hint="default"/>
+          <w:b/>
+          <w:bCs/>
+          <w:lang w:val="en"/>
+        </w:rPr>
+        <w:drawing>
+          <wp:anchor distT="0" distB="0" distL="114300" distR="114300" simplePos="0" relativeHeight="251667456" behindDoc="0" locked="0" layoutInCell="1" allowOverlap="1">
+            <wp:simplePos x="0" y="0"/>
+            <wp:positionH relativeFrom="column">
+              <wp:posOffset>0</wp:posOffset>
+            </wp:positionH>
+            <wp:positionV relativeFrom="paragraph">
+              <wp:posOffset>294640</wp:posOffset>
+            </wp:positionV>
+            <wp:extent cx="5273040" cy="3677920"/>
+            <wp:effectExtent l="0" t="0" r="3810" b="17780"/>
+            <wp:wrapTopAndBottom/>
+            <wp:docPr id="10" name="Picture 10" descr="node1_task_infection"/>
+            <wp:cNvGraphicFramePr>
+              <a:graphicFrameLocks xmlns:a="http://schemas.openxmlformats.org/drawingml/2006/main" noChangeAspect="1"/>
+            </wp:cNvGraphicFramePr>
+            <a:graphic xmlns:a="http://schemas.openxmlformats.org/drawingml/2006/main">
+              <a:graphicData uri="http://schemas.openxmlformats.org/drawingml/2006/picture">
+                <pic:pic xmlns:pic="http://schemas.openxmlformats.org/drawingml/2006/picture">
+                  <pic:nvPicPr>
+                    <pic:cNvPr id="10" name="Picture 10" descr="node1_task_infection"/>
+                    <pic:cNvPicPr>
+                      <a:picLocks noChangeAspect="1"/>
+                    </pic:cNvPicPr>
+                  </pic:nvPicPr>
+                  <pic:blipFill>
+                    <a:blip r:embed="rId21"/>
+                    <a:stretch>
+                      <a:fillRect/>
+                    </a:stretch>
+                  </pic:blipFill>
+                  <pic:spPr>
+                    <a:xfrm>
+                      <a:off x="0" y="0"/>
+                      <a:ext cx="5273040" cy="3677920"/>
+                    </a:xfrm>
+                    <a:prstGeom prst="rect">
+                      <a:avLst/>
+                    </a:prstGeom>
+                  </pic:spPr>
+                </pic:pic>
+              </a:graphicData>
+            </a:graphic>
+          </wp:anchor>
+        </w:drawing>
+      </w:r>
+      <w:r>
+        <w:rPr>
+          <w:rFonts w:hint="default"/>
+          <w:b/>
+          <w:bCs/>
+          <w:lang w:val="en"/>
+        </w:rPr>
+        <w:t>ptoLocker (N</w:t>
+      </w:r>
+      <w:bookmarkStart w:id="28" w:name="_GoBack"/>
+      <w:bookmarkEnd w:id="28"/>
+      <w:r>
+        <w:rPr>
+          <w:rFonts w:hint="default"/>
+          <w:b/>
+          <w:bCs/>
+          <w:lang w:val="en"/>
+        </w:rPr>
+        <w:t>ovember 2013) Infection</w:t>
+      </w:r>
+    </w:p>
+    <w:p>
+      <w:pPr>
+        <w:rPr>
+          <w:rFonts w:hint="default"/>
+          <w:b/>
+          <w:bCs/>
+          <w:lang w:val="en"/>
+        </w:rPr>
+      </w:pPr>
+      <w:r>
+        <w:rPr>
+          <w:rFonts w:hint="default"/>
+          <w:b/>
+          <w:bCs/>
+          <w:lang w:val="en"/>
+        </w:rPr>
+        <w:drawing>
+          <wp:inline distT="0" distB="0" distL="114300" distR="114300">
+            <wp:extent cx="5272405" cy="4220210"/>
+            <wp:effectExtent l="0" t="0" r="4445" b="8890"/>
+            <wp:docPr id="12" name="Picture 12" descr="CryptoLocker_Jan2014_process"/>
+            <wp:cNvGraphicFramePr>
+              <a:graphicFrameLocks xmlns:a="http://schemas.openxmlformats.org/drawingml/2006/main" noChangeAspect="1"/>
+            </wp:cNvGraphicFramePr>
+            <a:graphic xmlns:a="http://schemas.openxmlformats.org/drawingml/2006/main">
+              <a:graphicData uri="http://schemas.openxmlformats.org/drawingml/2006/picture">
+                <pic:pic xmlns:pic="http://schemas.openxmlformats.org/drawingml/2006/picture">
+                  <pic:nvPicPr>
+                    <pic:cNvPr id="12" name="Picture 12" descr="CryptoLocker_Jan2014_process"/>
+                    <pic:cNvPicPr>
+                      <a:picLocks noChangeAspect="1"/>
+                    </pic:cNvPicPr>
+                  </pic:nvPicPr>
+                  <pic:blipFill>
+                    <a:blip r:embed="rId22"/>
+                    <a:stretch>
+                      <a:fillRect/>
+                    </a:stretch>
+                  </pic:blipFill>
+                  <pic:spPr>
+                    <a:xfrm>
+                      <a:off x="0" y="0"/>
+                      <a:ext cx="5272405" cy="4220210"/>
+                    </a:xfrm>
+                    <a:prstGeom prst="rect">
+                      <a:avLst/>
+                    </a:prstGeom>
+                  </pic:spPr>
+                </pic:pic>
+              </a:graphicData>
+            </a:graphic>
+          </wp:inline>
+        </w:drawing>
       </w:r>
     </w:p>
     <w:sectPr>
@@ -7313,8 +7855,8 @@
     <w:lsdException w:unhideWhenUsed="0" w:uiPriority="0" w:semiHidden="0" w:name="index 8"/>
     <w:lsdException w:unhideWhenUsed="0" w:uiPriority="0" w:semiHidden="0" w:name="index 9"/>
     <w:lsdException w:unhideWhenUsed="0" w:uiPriority="0" w:semiHidden="0" w:name="toc 1"/>
-    <w:lsdException w:unhideWhenUsed="0" w:uiPriority="0" w:semiHidden="0" w:name="toc 2"/>
-    <w:lsdException w:unhideWhenUsed="0" w:uiPriority="0" w:semiHidden="0" w:name="toc 3"/>
+    <w:lsdException w:qFormat="1" w:unhideWhenUsed="0" w:uiPriority="0" w:semiHidden="0" w:name="toc 2"/>
+    <w:lsdException w:qFormat="1" w:unhideWhenUsed="0" w:uiPriority="0" w:semiHidden="0" w:name="toc 3"/>
     <w:lsdException w:unhideWhenUsed="0" w:uiPriority="0" w:semiHidden="0" w:name="toc 4"/>
     <w:lsdException w:unhideWhenUsed="0" w:uiPriority="0" w:semiHidden="0" w:name="toc 5"/>
     <w:lsdException w:unhideWhenUsed="0" w:uiPriority="0" w:semiHidden="0" w:name="toc 6"/>
@@ -7324,11 +7866,11 @@
     <w:lsdException w:unhideWhenUsed="0" w:uiPriority="0" w:semiHidden="0" w:name="Normal Indent"/>
     <w:lsdException w:unhideWhenUsed="0" w:uiPriority="0" w:semiHidden="0" w:name="footnote text"/>
     <w:lsdException w:unhideWhenUsed="0" w:uiPriority="0" w:semiHidden="0" w:name="annotation text"/>
-    <w:lsdException w:unhideWhenUsed="0" w:uiPriority="0" w:semiHidden="0" w:name="header"/>
-    <w:lsdException w:unhideWhenUsed="0" w:uiPriority="0" w:semiHidden="0" w:name="footer"/>
+    <w:lsdException w:qFormat="1" w:unhideWhenUsed="0" w:uiPriority="0" w:semiHidden="0" w:name="header"/>
+    <w:lsdException w:qFormat="1" w:unhideWhenUsed="0" w:uiPriority="0" w:semiHidden="0" w:name="footer"/>
     <w:lsdException w:unhideWhenUsed="0" w:uiPriority="0" w:semiHidden="0" w:name="index heading"/>
     <w:lsdException w:qFormat="1" w:uiPriority="0" w:name="caption"/>
-    <w:lsdException w:unhideWhenUsed="0" w:uiPriority="0" w:semiHidden="0" w:name="table of figures"/>
+    <w:lsdException w:qFormat="1" w:unhideWhenUsed="0" w:uiPriority="0" w:semiHidden="0" w:name="table of figures"/>
     <w:lsdException w:unhideWhenUsed="0" w:uiPriority="0" w:semiHidden="0" w:name="envelope address"/>
     <w:lsdException w:unhideWhenUsed="0" w:uiPriority="0" w:semiHidden="0" w:name="envelope return"/>
     <w:lsdException w:unhideWhenUsed="0" w:uiPriority="0" w:semiHidden="0" w:name="footnote reference"/>
@@ -7441,7 +7983,7 @@
     <w:lsdException w:unhideWhenUsed="0" w:uiPriority="0" w:semiHidden="0" w:name="Table Web 2"/>
     <w:lsdException w:unhideWhenUsed="0" w:uiPriority="0" w:semiHidden="0" w:name="Table Web 3"/>
     <w:lsdException w:unhideWhenUsed="0" w:uiPriority="0" w:semiHidden="0" w:name="Balloon Text"/>
-    <w:lsdException w:unhideWhenUsed="0" w:uiPriority="0" w:semiHidden="0" w:name="Table Grid"/>
+    <w:lsdException w:qFormat="1" w:unhideWhenUsed="0" w:uiPriority="0" w:semiHidden="0" w:name="Table Grid"/>
     <w:lsdException w:unhideWhenUsed="0" w:uiPriority="0" w:semiHidden="0" w:name="Table Theme"/>
     <w:lsdException w:unhideWhenUsed="0" w:uiPriority="60" w:semiHidden="0" w:name="Light Shading"/>
     <w:lsdException w:unhideWhenUsed="0" w:uiPriority="61" w:semiHidden="0" w:name="Light List"/>
@@ -7682,6 +8224,7 @@
   <w:style w:type="paragraph" w:styleId="10">
     <w:name w:val="footer"/>
     <w:basedOn w:val="1"/>
+    <w:qFormat/>
     <w:uiPriority w:val="0"/>
     <w:pPr>
       <w:widowControl w:val="0"/>
@@ -7701,6 +8244,7 @@
   <w:style w:type="paragraph" w:styleId="11">
     <w:name w:val="header"/>
     <w:basedOn w:val="1"/>
+    <w:qFormat/>
     <w:uiPriority w:val="0"/>
     <w:pPr>
       <w:widowControl w:val="0"/>
@@ -7728,6 +8272,7 @@
   <w:style w:type="table" w:styleId="12">
     <w:name w:val="Table Grid"/>
     <w:basedOn w:val="7"/>
+    <w:qFormat/>
     <w:uiPriority w:val="0"/>
     <w:pPr>
       <w:widowControl w:val="0"/>
@@ -7749,6 +8294,7 @@
     <w:name w:val="table of figures"/>
     <w:basedOn w:val="1"/>
     <w:next w:val="1"/>
+    <w:qFormat/>
     <w:uiPriority w:val="0"/>
     <w:pPr>
       <w:ind w:leftChars="200" w:hanging="200" w:hangingChars="200"/>
@@ -7758,6 +8304,7 @@
     <w:name w:val="toc 2"/>
     <w:basedOn w:val="1"/>
     <w:next w:val="1"/>
+    <w:qFormat/>
     <w:uiPriority w:val="0"/>
     <w:pPr>
       <w:ind w:left="420" w:leftChars="200"/>
@@ -7767,6 +8314,7 @@
     <w:name w:val="toc 3"/>
     <w:basedOn w:val="1"/>
     <w:next w:val="1"/>
+    <w:qFormat/>
     <w:uiPriority w:val="0"/>
     <w:pPr>
       <w:ind w:left="840" w:leftChars="400"/>
@@ -8044,6 +8592,7 @@
     <customSectPr/>
     <customSectPr/>
     <customSectPr/>
+    <customSectPr/>
   </customSectProps>
   <customShpExts>
     <customShpInfo spid="_x0000_s1026" textRotate="1"/>

</xml_diff>

<commit_message>
Radamant testing + doc update
</commit_message>
<xml_diff>
--- a/dissertation.docx
+++ b/dissertation.docx
@@ -3773,7 +3773,7 @@
     <w:tbl>
       <w:tblPr>
         <w:tblStyle w:val="12"/>
-        <w:tblW w:w="8522" w:type="dxa"/>
+        <w:tblW w:w="8513" w:type="dxa"/>
         <w:tblInd w:w="0" w:type="dxa"/>
         <w:tblBorders>
           <w:top w:val="single" w:color="auto" w:sz="4" w:space="0"/>
@@ -3792,10 +3792,11 @@
         </w:tblCellMar>
       </w:tblPr>
       <w:tblGrid>
-        <w:gridCol w:w="2130"/>
-        <w:gridCol w:w="2130"/>
-        <w:gridCol w:w="2131"/>
-        <w:gridCol w:w="2131"/>
+        <w:gridCol w:w="1702"/>
+        <w:gridCol w:w="1702"/>
+        <w:gridCol w:w="1703"/>
+        <w:gridCol w:w="1703"/>
+        <w:gridCol w:w="1703"/>
       </w:tblGrid>
       <w:tr>
         <w:tblPrEx>
@@ -3808,10 +3809,16 @@
             <w:insideV w:val="single" w:color="auto" w:sz="4" w:space="0"/>
           </w:tblBorders>
           <w:tblLayout w:type="fixed"/>
+          <w:tblCellMar>
+            <w:top w:w="0" w:type="dxa"/>
+            <w:left w:w="108" w:type="dxa"/>
+            <w:bottom w:w="0" w:type="dxa"/>
+            <w:right w:w="108" w:type="dxa"/>
+          </w:tblCellMar>
         </w:tblPrEx>
         <w:tc>
           <w:tcPr>
-            <w:tcW w:w="2130" w:type="dxa"/>
+            <w:tcW w:w="1702" w:type="dxa"/>
             <w:tcBorders>
               <w:top w:val="single" w:color="4F81BD" w:sz="8" w:space="0"/>
               <w:left w:val="single" w:color="4F81BD" w:sz="8" w:space="0"/>
@@ -3848,7 +3855,7 @@
         </w:tc>
         <w:tc>
           <w:tcPr>
-            <w:tcW w:w="2130" w:type="dxa"/>
+            <w:tcW w:w="1702" w:type="dxa"/>
             <w:tcBorders>
               <w:top w:val="single" w:color="4F81BD" w:sz="8" w:space="0"/>
               <w:left w:val="single" w:color="4F81BD" w:sz="8" w:space="0"/>
@@ -3885,7 +3892,7 @@
         </w:tc>
         <w:tc>
           <w:tcPr>
-            <w:tcW w:w="2131" w:type="dxa"/>
+            <w:tcW w:w="1703" w:type="dxa"/>
             <w:tcBorders>
               <w:top w:val="single" w:color="4F81BD" w:sz="8" w:space="0"/>
               <w:left w:val="single" w:color="4F81BD" w:sz="8" w:space="0"/>
@@ -3916,13 +3923,50 @@
                 <w:vertAlign w:val="baseline"/>
                 <w:lang w:val="en"/>
               </w:rPr>
+              <w:t>MD5</w:t>
+            </w:r>
+          </w:p>
+        </w:tc>
+        <w:tc>
+          <w:tcPr>
+            <w:tcW w:w="1703" w:type="dxa"/>
+            <w:tcBorders>
+              <w:top w:val="single" w:color="4F81BD" w:sz="8" w:space="0"/>
+              <w:left w:val="single" w:color="4F81BD" w:sz="8" w:space="0"/>
+              <w:bottom w:val="single" w:color="4F81BD" w:sz="8" w:space="0"/>
+              <w:right w:val="single" w:color="4F81BD" w:sz="8" w:space="0"/>
+            </w:tcBorders>
+            <w:shd w:val="clear" w:color="auto" w:fill="4F81BD"/>
+          </w:tcPr>
+          <w:p>
+            <w:pPr>
+              <w:widowControl w:val="0"/>
+              <w:jc w:val="center"/>
+              <w:rPr>
+                <w:rFonts w:hint="default"/>
+                <w:b/>
+                <w:bCs/>
+                <w:color w:val="FFFFFF"/>
+                <w:vertAlign w:val="baseline"/>
+                <w:lang w:val="en"/>
+              </w:rPr>
+            </w:pPr>
+            <w:r>
+              <w:rPr>
+                <w:rFonts w:hint="default"/>
+                <w:b/>
+                <w:bCs/>
+                <w:color w:val="FFFFFF"/>
+                <w:vertAlign w:val="baseline"/>
+                <w:lang w:val="en"/>
+              </w:rPr>
               <w:t>Result</w:t>
             </w:r>
           </w:p>
         </w:tc>
         <w:tc>
           <w:tcPr>
-            <w:tcW w:w="2131" w:type="dxa"/>
+            <w:tcW w:w="1703" w:type="dxa"/>
             <w:tcBorders>
               <w:top w:val="single" w:color="4F81BD" w:sz="8" w:space="0"/>
               <w:left w:val="single" w:color="4F81BD" w:sz="8" w:space="0"/>
@@ -3969,15 +4013,21 @@
             <w:insideV w:val="single" w:color="auto" w:sz="4" w:space="0"/>
           </w:tblBorders>
           <w:tblLayout w:type="fixed"/>
+          <w:tblCellMar>
+            <w:top w:w="0" w:type="dxa"/>
+            <w:left w:w="108" w:type="dxa"/>
+            <w:bottom w:w="0" w:type="dxa"/>
+            <w:right w:w="108" w:type="dxa"/>
+          </w:tblCellMar>
         </w:tblPrEx>
         <w:tc>
           <w:tcPr>
-            <w:tcW w:w="2130" w:type="dxa"/>
+            <w:tcW w:w="1702" w:type="dxa"/>
           </w:tcPr>
           <w:p>
             <w:pPr>
               <w:widowControl w:val="0"/>
-              <w:jc w:val="both"/>
+              <w:jc w:val="center"/>
               <w:rPr>
                 <w:rFonts w:hint="default"/>
                 <w:vertAlign w:val="baseline"/>
@@ -3996,12 +4046,12 @@
         </w:tc>
         <w:tc>
           <w:tcPr>
-            <w:tcW w:w="2130" w:type="dxa"/>
+            <w:tcW w:w="1702" w:type="dxa"/>
           </w:tcPr>
           <w:p>
             <w:pPr>
               <w:widowControl w:val="0"/>
-              <w:jc w:val="both"/>
+              <w:jc w:val="center"/>
               <w:rPr>
                 <w:rFonts w:hint="default"/>
                 <w:vertAlign w:val="baseline"/>
@@ -4020,12 +4070,38 @@
         </w:tc>
         <w:tc>
           <w:tcPr>
-            <w:tcW w:w="2131" w:type="dxa"/>
+            <w:tcW w:w="1703" w:type="dxa"/>
           </w:tcPr>
           <w:p>
             <w:pPr>
               <w:widowControl w:val="0"/>
-              <w:jc w:val="both"/>
+              <w:jc w:val="center"/>
+              <w:rPr>
+                <w:rFonts w:hint="default"/>
+                <w:vertAlign w:val="baseline"/>
+                <w:lang w:val="en"/>
+              </w:rPr>
+            </w:pPr>
+            <w:r>
+              <w:rPr>
+                <w:rFonts w:hint="default"/>
+                <w:vertAlign w:val="baseline"/>
+                <w:lang w:val="en"/>
+              </w:rPr>
+              <w:t>84c82835a5d21bbcf75a61706d8ab549</w:t>
+            </w:r>
+            <w:bookmarkStart w:id="28" w:name="_GoBack"/>
+            <w:bookmarkEnd w:id="28"/>
+          </w:p>
+        </w:tc>
+        <w:tc>
+          <w:tcPr>
+            <w:tcW w:w="1703" w:type="dxa"/>
+          </w:tcPr>
+          <w:p>
+            <w:pPr>
+              <w:widowControl w:val="0"/>
+              <w:jc w:val="center"/>
               <w:rPr>
                 <w:rFonts w:hint="default"/>
                 <w:vertAlign w:val="baseline"/>
@@ -4044,12 +4120,12 @@
         </w:tc>
         <w:tc>
           <w:tcPr>
-            <w:tcW w:w="2131" w:type="dxa"/>
+            <w:tcW w:w="1703" w:type="dxa"/>
           </w:tcPr>
           <w:p>
             <w:pPr>
               <w:widowControl w:val="0"/>
-              <w:jc w:val="both"/>
+              <w:jc w:val="center"/>
               <w:rPr>
                 <w:rFonts w:hint="default"/>
                 <w:vertAlign w:val="baseline"/>
@@ -4078,15 +4154,21 @@
             <w:insideV w:val="single" w:color="auto" w:sz="4" w:space="0"/>
           </w:tblBorders>
           <w:tblLayout w:type="fixed"/>
+          <w:tblCellMar>
+            <w:top w:w="0" w:type="dxa"/>
+            <w:left w:w="108" w:type="dxa"/>
+            <w:bottom w:w="0" w:type="dxa"/>
+            <w:right w:w="108" w:type="dxa"/>
+          </w:tblCellMar>
         </w:tblPrEx>
         <w:tc>
           <w:tcPr>
-            <w:tcW w:w="2130" w:type="dxa"/>
+            <w:tcW w:w="1702" w:type="dxa"/>
           </w:tcPr>
           <w:p>
             <w:pPr>
               <w:widowControl w:val="0"/>
-              <w:jc w:val="both"/>
+              <w:jc w:val="center"/>
               <w:rPr>
                 <w:rFonts w:hint="default"/>
                 <w:vertAlign w:val="baseline"/>
@@ -4105,12 +4187,12 @@
         </w:tc>
         <w:tc>
           <w:tcPr>
-            <w:tcW w:w="2130" w:type="dxa"/>
+            <w:tcW w:w="1702" w:type="dxa"/>
           </w:tcPr>
           <w:p>
             <w:pPr>
               <w:widowControl w:val="0"/>
-              <w:jc w:val="both"/>
+              <w:jc w:val="center"/>
               <w:rPr>
                 <w:rFonts w:hint="default"/>
                 <w:vertAlign w:val="baseline"/>
@@ -4129,12 +4211,36 @@
         </w:tc>
         <w:tc>
           <w:tcPr>
-            <w:tcW w:w="2131" w:type="dxa"/>
+            <w:tcW w:w="1703" w:type="dxa"/>
           </w:tcPr>
           <w:p>
             <w:pPr>
               <w:widowControl w:val="0"/>
-              <w:jc w:val="both"/>
+              <w:jc w:val="center"/>
+              <w:rPr>
+                <w:rFonts w:hint="default"/>
+                <w:vertAlign w:val="baseline"/>
+                <w:lang w:val="en"/>
+              </w:rPr>
+            </w:pPr>
+            <w:r>
+              <w:rPr>
+                <w:rFonts w:hint="default"/>
+                <w:vertAlign w:val="baseline"/>
+                <w:lang w:val="en"/>
+              </w:rPr>
+              <w:t>db349b97c37d22f5ea1d1841e3c89eb4</w:t>
+            </w:r>
+          </w:p>
+        </w:tc>
+        <w:tc>
+          <w:tcPr>
+            <w:tcW w:w="1703" w:type="dxa"/>
+          </w:tcPr>
+          <w:p>
+            <w:pPr>
+              <w:widowControl w:val="0"/>
+              <w:jc w:val="center"/>
               <w:rPr>
                 <w:rFonts w:hint="default"/>
                 <w:vertAlign w:val="baseline"/>
@@ -4153,12 +4259,12 @@
         </w:tc>
         <w:tc>
           <w:tcPr>
-            <w:tcW w:w="2131" w:type="dxa"/>
+            <w:tcW w:w="1703" w:type="dxa"/>
           </w:tcPr>
           <w:p>
             <w:pPr>
               <w:widowControl w:val="0"/>
-              <w:jc w:val="both"/>
+              <w:jc w:val="center"/>
               <w:rPr>
                 <w:rFonts w:hint="default"/>
                 <w:vertAlign w:val="baseline"/>
@@ -4190,12 +4296,12 @@
         </w:tblPrEx>
         <w:tc>
           <w:tcPr>
-            <w:tcW w:w="2130" w:type="dxa"/>
+            <w:tcW w:w="1702" w:type="dxa"/>
           </w:tcPr>
           <w:p>
             <w:pPr>
               <w:widowControl w:val="0"/>
-              <w:jc w:val="both"/>
+              <w:jc w:val="center"/>
               <w:rPr>
                 <w:rFonts w:hint="default"/>
                 <w:vertAlign w:val="baseline"/>
@@ -4214,12 +4320,12 @@
         </w:tc>
         <w:tc>
           <w:tcPr>
-            <w:tcW w:w="2130" w:type="dxa"/>
+            <w:tcW w:w="1702" w:type="dxa"/>
           </w:tcPr>
           <w:p>
             <w:pPr>
               <w:widowControl w:val="0"/>
-              <w:jc w:val="both"/>
+              <w:jc w:val="center"/>
               <w:rPr>
                 <w:rFonts w:hint="default"/>
                 <w:vertAlign w:val="baseline"/>
@@ -4238,12 +4344,36 @@
         </w:tc>
         <w:tc>
           <w:tcPr>
-            <w:tcW w:w="2131" w:type="dxa"/>
+            <w:tcW w:w="1703" w:type="dxa"/>
           </w:tcPr>
           <w:p>
             <w:pPr>
               <w:widowControl w:val="0"/>
-              <w:jc w:val="both"/>
+              <w:jc w:val="center"/>
+              <w:rPr>
+                <w:rFonts w:hint="default"/>
+                <w:vertAlign w:val="baseline"/>
+                <w:lang w:val="en"/>
+              </w:rPr>
+            </w:pPr>
+            <w:r>
+              <w:rPr>
+                <w:rFonts w:hint="default"/>
+                <w:vertAlign w:val="baseline"/>
+                <w:lang w:val="en"/>
+              </w:rPr>
+              <w:t>7f9c454a2e016e533e181d53eba113bc</w:t>
+            </w:r>
+          </w:p>
+        </w:tc>
+        <w:tc>
+          <w:tcPr>
+            <w:tcW w:w="1703" w:type="dxa"/>
+          </w:tcPr>
+          <w:p>
+            <w:pPr>
+              <w:widowControl w:val="0"/>
+              <w:jc w:val="center"/>
               <w:rPr>
                 <w:rFonts w:hint="default"/>
                 <w:vertAlign w:val="baseline"/>
@@ -4262,12 +4392,12 @@
         </w:tc>
         <w:tc>
           <w:tcPr>
-            <w:tcW w:w="2131" w:type="dxa"/>
+            <w:tcW w:w="1703" w:type="dxa"/>
           </w:tcPr>
           <w:p>
             <w:pPr>
               <w:widowControl w:val="0"/>
-              <w:jc w:val="both"/>
+              <w:jc w:val="center"/>
               <w:rPr>
                 <w:rFonts w:hint="default"/>
                 <w:vertAlign w:val="baseline"/>
@@ -4296,15 +4426,21 @@
             <w:insideV w:val="single" w:color="auto" w:sz="4" w:space="0"/>
           </w:tblBorders>
           <w:tblLayout w:type="fixed"/>
+          <w:tblCellMar>
+            <w:top w:w="0" w:type="dxa"/>
+            <w:left w:w="108" w:type="dxa"/>
+            <w:bottom w:w="0" w:type="dxa"/>
+            <w:right w:w="108" w:type="dxa"/>
+          </w:tblCellMar>
         </w:tblPrEx>
         <w:tc>
           <w:tcPr>
-            <w:tcW w:w="2130" w:type="dxa"/>
+            <w:tcW w:w="1702" w:type="dxa"/>
           </w:tcPr>
           <w:p>
             <w:pPr>
               <w:widowControl w:val="0"/>
-              <w:jc w:val="both"/>
+              <w:jc w:val="center"/>
               <w:rPr>
                 <w:rFonts w:hint="default"/>
                 <w:vertAlign w:val="baseline"/>
@@ -4323,12 +4459,12 @@
         </w:tc>
         <w:tc>
           <w:tcPr>
-            <w:tcW w:w="2130" w:type="dxa"/>
+            <w:tcW w:w="1702" w:type="dxa"/>
           </w:tcPr>
           <w:p>
             <w:pPr>
               <w:widowControl w:val="0"/>
-              <w:jc w:val="both"/>
+              <w:jc w:val="center"/>
               <w:rPr>
                 <w:rFonts w:hint="default"/>
                 <w:vertAlign w:val="baseline"/>
@@ -4347,12 +4483,36 @@
         </w:tc>
         <w:tc>
           <w:tcPr>
-            <w:tcW w:w="2131" w:type="dxa"/>
+            <w:tcW w:w="1703" w:type="dxa"/>
           </w:tcPr>
           <w:p>
             <w:pPr>
               <w:widowControl w:val="0"/>
-              <w:jc w:val="both"/>
+              <w:jc w:val="center"/>
+              <w:rPr>
+                <w:rFonts w:hint="default"/>
+                <w:vertAlign w:val="baseline"/>
+                <w:lang w:val="en"/>
+              </w:rPr>
+            </w:pPr>
+            <w:r>
+              <w:rPr>
+                <w:rFonts w:hint="default"/>
+                <w:vertAlign w:val="baseline"/>
+                <w:lang w:val="en"/>
+              </w:rPr>
+              <w:t>04fb36199787f2e3e2135611a38321eb</w:t>
+            </w:r>
+          </w:p>
+        </w:tc>
+        <w:tc>
+          <w:tcPr>
+            <w:tcW w:w="1703" w:type="dxa"/>
+          </w:tcPr>
+          <w:p>
+            <w:pPr>
+              <w:widowControl w:val="0"/>
+              <w:jc w:val="center"/>
               <w:rPr>
                 <w:rFonts w:hint="default"/>
                 <w:vertAlign w:val="baseline"/>
@@ -4371,12 +4531,12 @@
         </w:tc>
         <w:tc>
           <w:tcPr>
-            <w:tcW w:w="2131" w:type="dxa"/>
+            <w:tcW w:w="1703" w:type="dxa"/>
           </w:tcPr>
           <w:p>
             <w:pPr>
               <w:widowControl w:val="0"/>
-              <w:jc w:val="both"/>
+              <w:jc w:val="center"/>
               <w:rPr>
                 <w:rFonts w:hint="default"/>
                 <w:vertAlign w:val="baseline"/>
@@ -4405,15 +4565,21 @@
             <w:insideV w:val="single" w:color="auto" w:sz="4" w:space="0"/>
           </w:tblBorders>
           <w:tblLayout w:type="fixed"/>
+          <w:tblCellMar>
+            <w:top w:w="0" w:type="dxa"/>
+            <w:left w:w="108" w:type="dxa"/>
+            <w:bottom w:w="0" w:type="dxa"/>
+            <w:right w:w="108" w:type="dxa"/>
+          </w:tblCellMar>
         </w:tblPrEx>
         <w:tc>
           <w:tcPr>
-            <w:tcW w:w="2130" w:type="dxa"/>
+            <w:tcW w:w="1702" w:type="dxa"/>
           </w:tcPr>
           <w:p>
             <w:pPr>
               <w:widowControl w:val="0"/>
-              <w:jc w:val="both"/>
+              <w:jc w:val="center"/>
               <w:rPr>
                 <w:rFonts w:hint="default"/>
                 <w:vertAlign w:val="baseline"/>
@@ -4432,12 +4598,12 @@
         </w:tc>
         <w:tc>
           <w:tcPr>
-            <w:tcW w:w="2130" w:type="dxa"/>
+            <w:tcW w:w="1702" w:type="dxa"/>
           </w:tcPr>
           <w:p>
             <w:pPr>
               <w:widowControl w:val="0"/>
-              <w:jc w:val="both"/>
+              <w:jc w:val="center"/>
               <w:rPr>
                 <w:rFonts w:hint="default"/>
                 <w:vertAlign w:val="baseline"/>
@@ -4456,12 +4622,74 @@
         </w:tc>
         <w:tc>
           <w:tcPr>
-            <w:tcW w:w="2131" w:type="dxa"/>
+            <w:tcW w:w="1703" w:type="dxa"/>
           </w:tcPr>
           <w:p>
             <w:pPr>
               <w:widowControl w:val="0"/>
-              <w:jc w:val="both"/>
+              <w:jc w:val="center"/>
+              <w:rPr>
+                <w:rFonts w:hint="default"/>
+                <w:vertAlign w:val="baseline"/>
+                <w:lang w:val="en"/>
+              </w:rPr>
+            </w:pPr>
+            <w:r>
+              <w:rPr>
+                <w:rFonts w:hint="default"/>
+                <w:vertAlign w:val="baseline"/>
+                <w:lang w:val="en"/>
+              </w:rPr>
+              <w:t>829dde7015c32d7d77d8128665390dab</w:t>
+            </w:r>
+          </w:p>
+          <w:p>
+            <w:pPr>
+              <w:widowControl w:val="0"/>
+              <w:jc w:val="center"/>
+              <w:rPr>
+                <w:rFonts w:hint="default"/>
+                <w:vertAlign w:val="baseline"/>
+                <w:lang w:val="en"/>
+              </w:rPr>
+            </w:pPr>
+            <w:r>
+              <w:rPr>
+                <w:rFonts w:hint="default"/>
+                <w:vertAlign w:val="baseline"/>
+                <w:lang w:val="en"/>
+              </w:rPr>
+              <w:t>/</w:t>
+            </w:r>
+          </w:p>
+          <w:p>
+            <w:pPr>
+              <w:widowControl w:val="0"/>
+              <w:jc w:val="center"/>
+              <w:rPr>
+                <w:rFonts w:hint="default"/>
+                <w:vertAlign w:val="baseline"/>
+                <w:lang w:val="en"/>
+              </w:rPr>
+            </w:pPr>
+            <w:r>
+              <w:rPr>
+                <w:rFonts w:hint="default"/>
+                <w:vertAlign w:val="baseline"/>
+                <w:lang w:val="en"/>
+              </w:rPr>
+              <w:t>0246bb54723bd4a49444aa4ca254845a</w:t>
+            </w:r>
+          </w:p>
+        </w:tc>
+        <w:tc>
+          <w:tcPr>
+            <w:tcW w:w="1703" w:type="dxa"/>
+          </w:tcPr>
+          <w:p>
+            <w:pPr>
+              <w:widowControl w:val="0"/>
+              <w:jc w:val="center"/>
               <w:rPr>
                 <w:rFonts w:hint="default"/>
                 <w:vertAlign w:val="baseline"/>
@@ -4480,12 +4708,12 @@
         </w:tc>
         <w:tc>
           <w:tcPr>
-            <w:tcW w:w="2131" w:type="dxa"/>
+            <w:tcW w:w="1703" w:type="dxa"/>
           </w:tcPr>
           <w:p>
             <w:pPr>
               <w:widowControl w:val="0"/>
-              <w:jc w:val="both"/>
+              <w:jc w:val="center"/>
               <w:rPr>
                 <w:rFonts w:hint="default"/>
                 <w:vertAlign w:val="baseline"/>
@@ -4514,15 +4742,21 @@
             <w:insideV w:val="single" w:color="auto" w:sz="4" w:space="0"/>
           </w:tblBorders>
           <w:tblLayout w:type="fixed"/>
+          <w:tblCellMar>
+            <w:top w:w="0" w:type="dxa"/>
+            <w:left w:w="108" w:type="dxa"/>
+            <w:bottom w:w="0" w:type="dxa"/>
+            <w:right w:w="108" w:type="dxa"/>
+          </w:tblCellMar>
         </w:tblPrEx>
         <w:tc>
           <w:tcPr>
-            <w:tcW w:w="2130" w:type="dxa"/>
+            <w:tcW w:w="1702" w:type="dxa"/>
           </w:tcPr>
           <w:p>
             <w:pPr>
               <w:widowControl w:val="0"/>
-              <w:jc w:val="both"/>
+              <w:jc w:val="center"/>
               <w:rPr>
                 <w:rFonts w:hint="default"/>
                 <w:vertAlign w:val="baseline"/>
@@ -4541,12 +4775,12 @@
         </w:tc>
         <w:tc>
           <w:tcPr>
-            <w:tcW w:w="2130" w:type="dxa"/>
+            <w:tcW w:w="1702" w:type="dxa"/>
           </w:tcPr>
           <w:p>
             <w:pPr>
               <w:widowControl w:val="0"/>
-              <w:jc w:val="both"/>
+              <w:jc w:val="center"/>
               <w:rPr>
                 <w:rFonts w:hint="default"/>
                 <w:vertAlign w:val="baseline"/>
@@ -4565,12 +4799,36 @@
         </w:tc>
         <w:tc>
           <w:tcPr>
-            <w:tcW w:w="2131" w:type="dxa"/>
+            <w:tcW w:w="1703" w:type="dxa"/>
           </w:tcPr>
           <w:p>
             <w:pPr>
               <w:widowControl w:val="0"/>
-              <w:jc w:val="both"/>
+              <w:jc w:val="center"/>
+              <w:rPr>
+                <w:rFonts w:hint="default"/>
+                <w:vertAlign w:val="baseline"/>
+                <w:lang w:val="en"/>
+              </w:rPr>
+            </w:pPr>
+            <w:r>
+              <w:rPr>
+                <w:rFonts w:hint="default"/>
+                <w:vertAlign w:val="baseline"/>
+                <w:lang w:val="en"/>
+              </w:rPr>
+              <w:t>47363b94cee907e2b8926c1be61150c7</w:t>
+            </w:r>
+          </w:p>
+        </w:tc>
+        <w:tc>
+          <w:tcPr>
+            <w:tcW w:w="1703" w:type="dxa"/>
+          </w:tcPr>
+          <w:p>
+            <w:pPr>
+              <w:widowControl w:val="0"/>
+              <w:jc w:val="center"/>
               <w:rPr>
                 <w:rFonts w:hint="default"/>
                 <w:vertAlign w:val="baseline"/>
@@ -4589,12 +4847,12 @@
         </w:tc>
         <w:tc>
           <w:tcPr>
-            <w:tcW w:w="2131" w:type="dxa"/>
+            <w:tcW w:w="1703" w:type="dxa"/>
           </w:tcPr>
           <w:p>
             <w:pPr>
               <w:widowControl w:val="0"/>
-              <w:jc w:val="both"/>
+              <w:jc w:val="center"/>
               <w:rPr>
                 <w:rFonts w:hint="default"/>
                 <w:vertAlign w:val="baseline"/>
@@ -4626,12 +4884,12 @@
         </w:tblPrEx>
         <w:tc>
           <w:tcPr>
-            <w:tcW w:w="2130" w:type="dxa"/>
+            <w:tcW w:w="1702" w:type="dxa"/>
           </w:tcPr>
           <w:p>
             <w:pPr>
               <w:widowControl w:val="0"/>
-              <w:jc w:val="both"/>
+              <w:jc w:val="center"/>
               <w:rPr>
                 <w:rFonts w:hint="default"/>
                 <w:vertAlign w:val="baseline"/>
@@ -4650,12 +4908,12 @@
         </w:tc>
         <w:tc>
           <w:tcPr>
-            <w:tcW w:w="2130" w:type="dxa"/>
+            <w:tcW w:w="1702" w:type="dxa"/>
           </w:tcPr>
           <w:p>
             <w:pPr>
               <w:widowControl w:val="0"/>
-              <w:jc w:val="both"/>
+              <w:jc w:val="center"/>
               <w:rPr>
                 <w:rFonts w:hint="default"/>
                 <w:vertAlign w:val="baseline"/>
@@ -4674,12 +4932,12 @@
         </w:tc>
         <w:tc>
           <w:tcPr>
-            <w:tcW w:w="2131" w:type="dxa"/>
+            <w:tcW w:w="1703" w:type="dxa"/>
           </w:tcPr>
           <w:p>
             <w:pPr>
               <w:widowControl w:val="0"/>
-              <w:jc w:val="both"/>
+              <w:jc w:val="center"/>
               <w:rPr>
                 <w:rFonts w:hint="default"/>
                 <w:vertAlign w:val="baseline"/>
@@ -4698,12 +4956,12 @@
         </w:tc>
         <w:tc>
           <w:tcPr>
-            <w:tcW w:w="2131" w:type="dxa"/>
+            <w:tcW w:w="1703" w:type="dxa"/>
           </w:tcPr>
           <w:p>
             <w:pPr>
               <w:widowControl w:val="0"/>
-              <w:jc w:val="both"/>
+              <w:jc w:val="center"/>
               <w:rPr>
                 <w:rFonts w:hint="default"/>
                 <w:vertAlign w:val="baseline"/>
@@ -4716,7 +4974,720 @@
                 <w:vertAlign w:val="baseline"/>
                 <w:lang w:val="en"/>
               </w:rPr>
+              <w:t>N/A</w:t>
+            </w:r>
+          </w:p>
+        </w:tc>
+        <w:tc>
+          <w:tcPr>
+            <w:tcW w:w="1703" w:type="dxa"/>
+          </w:tcPr>
+          <w:p>
+            <w:pPr>
+              <w:widowControl w:val="0"/>
+              <w:jc w:val="center"/>
+              <w:rPr>
+                <w:rFonts w:hint="default"/>
+                <w:vertAlign w:val="baseline"/>
+                <w:lang w:val="en"/>
+              </w:rPr>
+            </w:pPr>
+            <w:r>
+              <w:rPr>
+                <w:rFonts w:hint="default"/>
+                <w:vertAlign w:val="baseline"/>
+                <w:lang w:val="en"/>
+              </w:rPr>
               <w:t>N/A. TheZoo lists this as being Ransomware yet it doesnt appear to be a malware sample, but rather a program for decrypting encrypted files?</w:t>
+            </w:r>
+          </w:p>
+        </w:tc>
+      </w:tr>
+      <w:tr>
+        <w:tblPrEx>
+          <w:tblBorders>
+            <w:top w:val="single" w:color="auto" w:sz="4" w:space="0"/>
+            <w:left w:val="single" w:color="auto" w:sz="4" w:space="0"/>
+            <w:bottom w:val="single" w:color="auto" w:sz="4" w:space="0"/>
+            <w:right w:val="single" w:color="auto" w:sz="4" w:space="0"/>
+            <w:insideH w:val="single" w:color="auto" w:sz="4" w:space="0"/>
+            <w:insideV w:val="single" w:color="auto" w:sz="4" w:space="0"/>
+          </w:tblBorders>
+          <w:tblLayout w:type="fixed"/>
+          <w:tblCellMar>
+            <w:top w:w="0" w:type="dxa"/>
+            <w:left w:w="108" w:type="dxa"/>
+            <w:bottom w:w="0" w:type="dxa"/>
+            <w:right w:w="108" w:type="dxa"/>
+          </w:tblCellMar>
+        </w:tblPrEx>
+        <w:tc>
+          <w:tcPr>
+            <w:tcW w:w="1702" w:type="dxa"/>
+          </w:tcPr>
+          <w:p>
+            <w:pPr>
+              <w:widowControl w:val="0"/>
+              <w:jc w:val="center"/>
+              <w:rPr>
+                <w:rFonts w:hint="default"/>
+                <w:vertAlign w:val="baseline"/>
+                <w:lang w:val="en"/>
+              </w:rPr>
+            </w:pPr>
+            <w:r>
+              <w:rPr>
+                <w:rFonts w:hint="default"/>
+                <w:vertAlign w:val="baseline"/>
+                <w:lang w:val="en"/>
+              </w:rPr>
+              <w:t>8</w:t>
+            </w:r>
+          </w:p>
+        </w:tc>
+        <w:tc>
+          <w:tcPr>
+            <w:tcW w:w="1702" w:type="dxa"/>
+          </w:tcPr>
+          <w:p>
+            <w:pPr>
+              <w:widowControl w:val="0"/>
+              <w:jc w:val="center"/>
+              <w:rPr>
+                <w:rFonts w:hint="default"/>
+                <w:vertAlign w:val="baseline"/>
+                <w:lang w:val="en"/>
+              </w:rPr>
+            </w:pPr>
+            <w:r>
+              <w:rPr>
+                <w:rFonts w:hint="default"/>
+                <w:vertAlign w:val="baseline"/>
+                <w:lang w:val="en"/>
+              </w:rPr>
+              <w:t>TeslaCrypt</w:t>
+            </w:r>
+          </w:p>
+        </w:tc>
+        <w:tc>
+          <w:tcPr>
+            <w:tcW w:w="1703" w:type="dxa"/>
+          </w:tcPr>
+          <w:p>
+            <w:pPr>
+              <w:widowControl w:val="0"/>
+              <w:jc w:val="center"/>
+              <w:rPr>
+                <w:rFonts w:hint="default"/>
+                <w:vertAlign w:val="baseline"/>
+                <w:lang w:val="en"/>
+              </w:rPr>
+            </w:pPr>
+            <w:r>
+              <w:rPr>
+                <w:rFonts w:hint="default"/>
+                <w:vertAlign w:val="baseline"/>
+                <w:lang w:val="en"/>
+              </w:rPr>
+              <w:t>6d3d62a4cff19b4f2cc7ce9027c33be8</w:t>
+            </w:r>
+          </w:p>
+        </w:tc>
+        <w:tc>
+          <w:tcPr>
+            <w:tcW w:w="1703" w:type="dxa"/>
+          </w:tcPr>
+          <w:p>
+            <w:pPr>
+              <w:widowControl w:val="0"/>
+              <w:jc w:val="center"/>
+              <w:rPr>
+                <w:rFonts w:hint="default"/>
+                <w:vertAlign w:val="baseline"/>
+                <w:lang w:val="en"/>
+              </w:rPr>
+            </w:pPr>
+            <w:r>
+              <w:rPr>
+                <w:rFonts w:hint="default"/>
+                <w:vertAlign w:val="baseline"/>
+                <w:lang w:val="en"/>
+              </w:rPr>
+              <w:t>Full infection, files encrypted. No propagation.</w:t>
+            </w:r>
+          </w:p>
+        </w:tc>
+        <w:tc>
+          <w:tcPr>
+            <w:tcW w:w="1703" w:type="dxa"/>
+          </w:tcPr>
+          <w:p>
+            <w:pPr>
+              <w:widowControl w:val="0"/>
+              <w:jc w:val="center"/>
+              <w:rPr>
+                <w:rFonts w:hint="default"/>
+                <w:vertAlign w:val="baseline"/>
+                <w:lang w:val="en"/>
+              </w:rPr>
+            </w:pPr>
+            <w:r>
+              <w:rPr>
+                <w:rFonts w:hint="default"/>
+                <w:vertAlign w:val="baseline"/>
+                <w:lang w:val="en"/>
+              </w:rPr>
+              <w:t>Yes. TeslaCrypt is not known to possess a propagation component.</w:t>
+            </w:r>
+          </w:p>
+        </w:tc>
+      </w:tr>
+      <w:tr>
+        <w:tblPrEx>
+          <w:tblBorders>
+            <w:top w:val="single" w:color="auto" w:sz="4" w:space="0"/>
+            <w:left w:val="single" w:color="auto" w:sz="4" w:space="0"/>
+            <w:bottom w:val="single" w:color="auto" w:sz="4" w:space="0"/>
+            <w:right w:val="single" w:color="auto" w:sz="4" w:space="0"/>
+            <w:insideH w:val="single" w:color="auto" w:sz="4" w:space="0"/>
+            <w:insideV w:val="single" w:color="auto" w:sz="4" w:space="0"/>
+          </w:tblBorders>
+          <w:tblLayout w:type="fixed"/>
+          <w:tblCellMar>
+            <w:top w:w="0" w:type="dxa"/>
+            <w:left w:w="108" w:type="dxa"/>
+            <w:bottom w:w="0" w:type="dxa"/>
+            <w:right w:w="108" w:type="dxa"/>
+          </w:tblCellMar>
+        </w:tblPrEx>
+        <w:tc>
+          <w:tcPr>
+            <w:tcW w:w="1702" w:type="dxa"/>
+          </w:tcPr>
+          <w:p>
+            <w:pPr>
+              <w:widowControl w:val="0"/>
+              <w:jc w:val="center"/>
+              <w:rPr>
+                <w:rFonts w:hint="default"/>
+                <w:vertAlign w:val="baseline"/>
+                <w:lang w:val="en"/>
+              </w:rPr>
+            </w:pPr>
+            <w:r>
+              <w:rPr>
+                <w:rFonts w:hint="default"/>
+                <w:vertAlign w:val="baseline"/>
+                <w:lang w:val="en"/>
+              </w:rPr>
+              <w:t>9</w:t>
+            </w:r>
+          </w:p>
+        </w:tc>
+        <w:tc>
+          <w:tcPr>
+            <w:tcW w:w="1702" w:type="dxa"/>
+          </w:tcPr>
+          <w:p>
+            <w:pPr>
+              <w:widowControl w:val="0"/>
+              <w:jc w:val="center"/>
+              <w:rPr>
+                <w:rFonts w:hint="default"/>
+                <w:vertAlign w:val="baseline"/>
+                <w:lang w:val="en"/>
+              </w:rPr>
+            </w:pPr>
+            <w:r>
+              <w:rPr>
+                <w:rFonts w:hint="default"/>
+                <w:vertAlign w:val="baseline"/>
+                <w:lang w:val="en"/>
+              </w:rPr>
+              <w:t>TeslaCrypt</w:t>
+            </w:r>
+          </w:p>
+        </w:tc>
+        <w:tc>
+          <w:tcPr>
+            <w:tcW w:w="1703" w:type="dxa"/>
+          </w:tcPr>
+          <w:p>
+            <w:pPr>
+              <w:widowControl w:val="0"/>
+              <w:jc w:val="center"/>
+              <w:rPr>
+                <w:rFonts w:hint="default"/>
+                <w:vertAlign w:val="baseline"/>
+                <w:lang w:val="en"/>
+              </w:rPr>
+            </w:pPr>
+            <w:r>
+              <w:rPr>
+                <w:rFonts w:hint="default"/>
+                <w:vertAlign w:val="baseline"/>
+                <w:lang w:val="en"/>
+              </w:rPr>
+              <w:t>6e080aa085293bb9fbdcc9015337d309</w:t>
+            </w:r>
+          </w:p>
+        </w:tc>
+        <w:tc>
+          <w:tcPr>
+            <w:tcW w:w="1703" w:type="dxa"/>
+          </w:tcPr>
+          <w:p>
+            <w:pPr>
+              <w:widowControl w:val="0"/>
+              <w:jc w:val="center"/>
+              <w:rPr>
+                <w:rFonts w:hint="default"/>
+                <w:vertAlign w:val="baseline"/>
+                <w:lang w:val="en"/>
+              </w:rPr>
+            </w:pPr>
+            <w:r>
+              <w:rPr>
+                <w:rFonts w:hint="default"/>
+                <w:vertAlign w:val="baseline"/>
+                <w:lang w:val="en"/>
+              </w:rPr>
+              <w:t>Full infection, files encrypted. No propagation.</w:t>
+            </w:r>
+          </w:p>
+        </w:tc>
+        <w:tc>
+          <w:tcPr>
+            <w:tcW w:w="1703" w:type="dxa"/>
+          </w:tcPr>
+          <w:p>
+            <w:pPr>
+              <w:widowControl w:val="0"/>
+              <w:jc w:val="center"/>
+              <w:rPr>
+                <w:rFonts w:hint="default"/>
+                <w:vertAlign w:val="baseline"/>
+                <w:lang w:val="en"/>
+              </w:rPr>
+            </w:pPr>
+            <w:r>
+              <w:rPr>
+                <w:rFonts w:hint="default"/>
+                <w:vertAlign w:val="baseline"/>
+                <w:lang w:val="en"/>
+              </w:rPr>
+              <w:t>Yes.</w:t>
+            </w:r>
+          </w:p>
+        </w:tc>
+      </w:tr>
+      <w:tr>
+        <w:tblPrEx>
+          <w:tblBorders>
+            <w:top w:val="single" w:color="auto" w:sz="4" w:space="0"/>
+            <w:left w:val="single" w:color="auto" w:sz="4" w:space="0"/>
+            <w:bottom w:val="single" w:color="auto" w:sz="4" w:space="0"/>
+            <w:right w:val="single" w:color="auto" w:sz="4" w:space="0"/>
+            <w:insideH w:val="single" w:color="auto" w:sz="4" w:space="0"/>
+            <w:insideV w:val="single" w:color="auto" w:sz="4" w:space="0"/>
+          </w:tblBorders>
+          <w:tblLayout w:type="fixed"/>
+          <w:tblCellMar>
+            <w:top w:w="0" w:type="dxa"/>
+            <w:left w:w="108" w:type="dxa"/>
+            <w:bottom w:w="0" w:type="dxa"/>
+            <w:right w:w="108" w:type="dxa"/>
+          </w:tblCellMar>
+        </w:tblPrEx>
+        <w:tc>
+          <w:tcPr>
+            <w:tcW w:w="1702" w:type="dxa"/>
+          </w:tcPr>
+          <w:p>
+            <w:pPr>
+              <w:widowControl w:val="0"/>
+              <w:jc w:val="center"/>
+              <w:rPr>
+                <w:rFonts w:hint="default"/>
+                <w:vertAlign w:val="baseline"/>
+                <w:lang w:val="en"/>
+              </w:rPr>
+            </w:pPr>
+            <w:r>
+              <w:rPr>
+                <w:rFonts w:hint="default"/>
+                <w:vertAlign w:val="baseline"/>
+                <w:lang w:val="en"/>
+              </w:rPr>
+              <w:t>10</w:t>
+            </w:r>
+          </w:p>
+        </w:tc>
+        <w:tc>
+          <w:tcPr>
+            <w:tcW w:w="1702" w:type="dxa"/>
+          </w:tcPr>
+          <w:p>
+            <w:pPr>
+              <w:widowControl w:val="0"/>
+              <w:jc w:val="center"/>
+              <w:rPr>
+                <w:rFonts w:hint="default"/>
+                <w:vertAlign w:val="baseline"/>
+                <w:lang w:val="en"/>
+              </w:rPr>
+            </w:pPr>
+            <w:r>
+              <w:rPr>
+                <w:rFonts w:hint="default"/>
+                <w:vertAlign w:val="baseline"/>
+                <w:lang w:val="en"/>
+              </w:rPr>
+              <w:t>TeslaCrypt</w:t>
+            </w:r>
+          </w:p>
+        </w:tc>
+        <w:tc>
+          <w:tcPr>
+            <w:tcW w:w="1703" w:type="dxa"/>
+          </w:tcPr>
+          <w:p>
+            <w:pPr>
+              <w:widowControl w:val="0"/>
+              <w:jc w:val="center"/>
+              <w:rPr>
+                <w:rFonts w:hint="default"/>
+                <w:vertAlign w:val="baseline"/>
+                <w:lang w:val="en"/>
+              </w:rPr>
+            </w:pPr>
+            <w:r>
+              <w:rPr>
+                <w:rFonts w:hint="default"/>
+                <w:vertAlign w:val="baseline"/>
+                <w:lang w:val="en"/>
+              </w:rPr>
+              <w:t>209a288c68207d57e0ce6e60ebf60729</w:t>
+            </w:r>
+          </w:p>
+        </w:tc>
+        <w:tc>
+          <w:tcPr>
+            <w:tcW w:w="1703" w:type="dxa"/>
+          </w:tcPr>
+          <w:p>
+            <w:pPr>
+              <w:widowControl w:val="0"/>
+              <w:jc w:val="center"/>
+              <w:rPr>
+                <w:rFonts w:hint="default"/>
+                <w:vertAlign w:val="baseline"/>
+                <w:lang w:val="en"/>
+              </w:rPr>
+            </w:pPr>
+            <w:r>
+              <w:rPr>
+                <w:rFonts w:hint="default"/>
+                <w:vertAlign w:val="baseline"/>
+                <w:lang w:val="en"/>
+              </w:rPr>
+              <w:t>Full infection, files encrypted. No propagation.</w:t>
+            </w:r>
+          </w:p>
+        </w:tc>
+        <w:tc>
+          <w:tcPr>
+            <w:tcW w:w="1703" w:type="dxa"/>
+          </w:tcPr>
+          <w:p>
+            <w:pPr>
+              <w:widowControl w:val="0"/>
+              <w:jc w:val="center"/>
+              <w:rPr>
+                <w:rFonts w:hint="default"/>
+                <w:vertAlign w:val="baseline"/>
+                <w:lang w:val="en"/>
+              </w:rPr>
+            </w:pPr>
+            <w:r>
+              <w:rPr>
+                <w:rFonts w:hint="default"/>
+                <w:vertAlign w:val="baseline"/>
+                <w:lang w:val="en"/>
+              </w:rPr>
+              <w:t>Yes.</w:t>
+            </w:r>
+          </w:p>
+        </w:tc>
+      </w:tr>
+      <w:tr>
+        <w:tblPrEx>
+          <w:tblBorders>
+            <w:top w:val="single" w:color="auto" w:sz="4" w:space="0"/>
+            <w:left w:val="single" w:color="auto" w:sz="4" w:space="0"/>
+            <w:bottom w:val="single" w:color="auto" w:sz="4" w:space="0"/>
+            <w:right w:val="single" w:color="auto" w:sz="4" w:space="0"/>
+            <w:insideH w:val="single" w:color="auto" w:sz="4" w:space="0"/>
+            <w:insideV w:val="single" w:color="auto" w:sz="4" w:space="0"/>
+          </w:tblBorders>
+          <w:tblLayout w:type="fixed"/>
+        </w:tblPrEx>
+        <w:tc>
+          <w:tcPr>
+            <w:tcW w:w="1702" w:type="dxa"/>
+          </w:tcPr>
+          <w:p>
+            <w:pPr>
+              <w:widowControl w:val="0"/>
+              <w:jc w:val="center"/>
+              <w:rPr>
+                <w:rFonts w:hint="default"/>
+                <w:vertAlign w:val="baseline"/>
+                <w:lang w:val="en"/>
+              </w:rPr>
+            </w:pPr>
+            <w:r>
+              <w:rPr>
+                <w:rFonts w:hint="default"/>
+                <w:vertAlign w:val="baseline"/>
+                <w:lang w:val="en"/>
+              </w:rPr>
+              <w:t>11</w:t>
+            </w:r>
+          </w:p>
+        </w:tc>
+        <w:tc>
+          <w:tcPr>
+            <w:tcW w:w="1702" w:type="dxa"/>
+          </w:tcPr>
+          <w:p>
+            <w:pPr>
+              <w:widowControl w:val="0"/>
+              <w:jc w:val="center"/>
+              <w:rPr>
+                <w:rFonts w:hint="default"/>
+                <w:vertAlign w:val="baseline"/>
+                <w:lang w:val="en"/>
+              </w:rPr>
+            </w:pPr>
+            <w:r>
+              <w:rPr>
+                <w:rFonts w:hint="default"/>
+                <w:vertAlign w:val="baseline"/>
+                <w:lang w:val="en"/>
+              </w:rPr>
+              <w:t>Radamant</w:t>
+            </w:r>
+          </w:p>
+        </w:tc>
+        <w:tc>
+          <w:tcPr>
+            <w:tcW w:w="1703" w:type="dxa"/>
+          </w:tcPr>
+          <w:p>
+            <w:pPr>
+              <w:widowControl w:val="0"/>
+              <w:jc w:val="center"/>
+              <w:rPr>
+                <w:rFonts w:hint="default"/>
+                <w:vertAlign w:val="baseline"/>
+                <w:lang w:val="en"/>
+              </w:rPr>
+            </w:pPr>
+            <w:r>
+              <w:rPr>
+                <w:rFonts w:hint="default"/>
+                <w:vertAlign w:val="baseline"/>
+                <w:lang w:val="en"/>
+              </w:rPr>
+              <w:t>6152709e741c4d5a5d793d35817b4c3d</w:t>
+            </w:r>
+          </w:p>
+        </w:tc>
+        <w:tc>
+          <w:tcPr>
+            <w:tcW w:w="1703" w:type="dxa"/>
+          </w:tcPr>
+          <w:p>
+            <w:pPr>
+              <w:widowControl w:val="0"/>
+              <w:jc w:val="center"/>
+              <w:rPr>
+                <w:rFonts w:hint="default"/>
+                <w:vertAlign w:val="baseline"/>
+                <w:lang w:val="en"/>
+              </w:rPr>
+            </w:pPr>
+            <w:r>
+              <w:rPr>
+                <w:rFonts w:hint="default"/>
+                <w:vertAlign w:val="baseline"/>
+                <w:lang w:val="en"/>
+              </w:rPr>
+              <w:t>Debatable infection, no visible encryption but computer becomes softlocked in WMI error.</w:t>
+            </w:r>
+          </w:p>
+        </w:tc>
+        <w:tc>
+          <w:tcPr>
+            <w:tcW w:w="1703" w:type="dxa"/>
+          </w:tcPr>
+          <w:p>
+            <w:pPr>
+              <w:widowControl w:val="0"/>
+              <w:jc w:val="center"/>
+              <w:rPr>
+                <w:rFonts w:hint="default"/>
+                <w:vertAlign w:val="baseline"/>
+                <w:lang w:val="en"/>
+              </w:rPr>
+            </w:pPr>
+            <w:r>
+              <w:rPr>
+                <w:rFonts w:hint="default"/>
+                <w:vertAlign w:val="baseline"/>
+                <w:lang w:val="en"/>
+              </w:rPr>
+              <w:t>No.</w:t>
+            </w:r>
+          </w:p>
+        </w:tc>
+      </w:tr>
+      <w:tr>
+        <w:tblPrEx>
+          <w:tblBorders>
+            <w:top w:val="single" w:color="auto" w:sz="4" w:space="0"/>
+            <w:left w:val="single" w:color="auto" w:sz="4" w:space="0"/>
+            <w:bottom w:val="single" w:color="auto" w:sz="4" w:space="0"/>
+            <w:right w:val="single" w:color="auto" w:sz="4" w:space="0"/>
+            <w:insideH w:val="single" w:color="auto" w:sz="4" w:space="0"/>
+            <w:insideV w:val="single" w:color="auto" w:sz="4" w:space="0"/>
+          </w:tblBorders>
+          <w:tblLayout w:type="fixed"/>
+          <w:tblCellMar>
+            <w:top w:w="0" w:type="dxa"/>
+            <w:left w:w="108" w:type="dxa"/>
+            <w:bottom w:w="0" w:type="dxa"/>
+            <w:right w:w="108" w:type="dxa"/>
+          </w:tblCellMar>
+        </w:tblPrEx>
+        <w:tc>
+          <w:tcPr>
+            <w:tcW w:w="1702" w:type="dxa"/>
+          </w:tcPr>
+          <w:p>
+            <w:pPr>
+              <w:widowControl w:val="0"/>
+              <w:jc w:val="center"/>
+              <w:rPr>
+                <w:rFonts w:hint="default"/>
+                <w:vertAlign w:val="baseline"/>
+                <w:lang w:val="en"/>
+              </w:rPr>
+            </w:pPr>
+            <w:r>
+              <w:rPr>
+                <w:rFonts w:hint="default"/>
+                <w:vertAlign w:val="baseline"/>
+                <w:lang w:val="en"/>
+              </w:rPr>
+              <w:t>12</w:t>
+            </w:r>
+          </w:p>
+        </w:tc>
+        <w:tc>
+          <w:tcPr>
+            <w:tcW w:w="1702" w:type="dxa"/>
+          </w:tcPr>
+          <w:p>
+            <w:pPr>
+              <w:widowControl w:val="0"/>
+              <w:jc w:val="center"/>
+              <w:rPr>
+                <w:rFonts w:hint="default"/>
+                <w:vertAlign w:val="baseline"/>
+                <w:lang w:val="en"/>
+              </w:rPr>
+            </w:pPr>
+            <w:r>
+              <w:rPr>
+                <w:rFonts w:hint="default"/>
+                <w:vertAlign w:val="baseline"/>
+                <w:lang w:val="en"/>
+              </w:rPr>
+              <w:t>Radamant</w:t>
+            </w:r>
+          </w:p>
+        </w:tc>
+        <w:tc>
+          <w:tcPr>
+            <w:tcW w:w="1703" w:type="dxa"/>
+          </w:tcPr>
+          <w:p>
+            <w:pPr>
+              <w:widowControl w:val="0"/>
+              <w:jc w:val="center"/>
+              <w:rPr>
+                <w:rFonts w:hint="default"/>
+                <w:vertAlign w:val="baseline"/>
+                <w:lang w:val="en"/>
+              </w:rPr>
+            </w:pPr>
+            <w:r>
+              <w:rPr>
+                <w:rFonts w:hint="default"/>
+                <w:vertAlign w:val="baseline"/>
+                <w:lang w:val="en"/>
+              </w:rPr>
+              <w:t>b0625408735468e40f4af9472afcb35a</w:t>
+            </w:r>
+          </w:p>
+        </w:tc>
+        <w:tc>
+          <w:tcPr>
+            <w:tcW w:w="1703" w:type="dxa"/>
+          </w:tcPr>
+          <w:p>
+            <w:pPr>
+              <w:widowControl w:val="0"/>
+              <w:jc w:val="center"/>
+              <w:rPr>
+                <w:rFonts w:hint="default"/>
+                <w:vertAlign w:val="baseline"/>
+                <w:lang w:val="en"/>
+              </w:rPr>
+            </w:pPr>
+            <w:r>
+              <w:rPr>
+                <w:rFonts w:hint="default"/>
+                <w:vertAlign w:val="baseline"/>
+                <w:lang w:val="en"/>
+              </w:rPr>
+              <w:t>See (11).</w:t>
+            </w:r>
+          </w:p>
+        </w:tc>
+        <w:tc>
+          <w:tcPr>
+            <w:tcW w:w="1703" w:type="dxa"/>
+          </w:tcPr>
+          <w:p>
+            <w:pPr>
+              <w:widowControl w:val="0"/>
+              <w:jc w:val="center"/>
+              <w:rPr>
+                <w:rFonts w:hint="default"/>
+                <w:vertAlign w:val="baseline"/>
+                <w:lang w:val="en"/>
+              </w:rPr>
+            </w:pPr>
+            <w:r>
+              <w:rPr>
+                <w:rFonts w:hint="default"/>
+                <w:vertAlign w:val="baseline"/>
+                <w:lang w:val="en"/>
+              </w:rPr>
+              <w:t>N/A</w:t>
             </w:r>
           </w:p>
         </w:tc>
@@ -7412,18 +8383,7 @@
           <w:bCs/>
           <w:lang w:val="en"/>
         </w:rPr>
-        <w:t>ptoLocker (N</w:t>
-      </w:r>
-      <w:bookmarkStart w:id="28" w:name="_GoBack"/>
-      <w:bookmarkEnd w:id="28"/>
-      <w:r>
-        <w:rPr>
-          <w:rFonts w:hint="default"/>
-          <w:b/>
-          <w:bCs/>
-          <w:lang w:val="en"/>
-        </w:rPr>
-        <w:t>ovember 2013) Infection</w:t>
+        <w:t>ptoLocker (November 2013) Infection</w:t>
       </w:r>
     </w:p>
     <w:p>

</xml_diff>

<commit_message>
Visapana tested and documented
</commit_message>
<xml_diff>
--- a/dissertation.docx
+++ b/dissertation.docx
@@ -3809,12 +3809,6 @@
             <w:insideV w:val="single" w:color="auto" w:sz="4" w:space="0"/>
           </w:tblBorders>
           <w:tblLayout w:type="fixed"/>
-          <w:tblCellMar>
-            <w:top w:w="0" w:type="dxa"/>
-            <w:left w:w="108" w:type="dxa"/>
-            <w:bottom w:w="0" w:type="dxa"/>
-            <w:right w:w="108" w:type="dxa"/>
-          </w:tblCellMar>
         </w:tblPrEx>
         <w:tc>
           <w:tcPr>
@@ -4013,12 +4007,6 @@
             <w:insideV w:val="single" w:color="auto" w:sz="4" w:space="0"/>
           </w:tblBorders>
           <w:tblLayout w:type="fixed"/>
-          <w:tblCellMar>
-            <w:top w:w="0" w:type="dxa"/>
-            <w:left w:w="108" w:type="dxa"/>
-            <w:bottom w:w="0" w:type="dxa"/>
-            <w:right w:w="108" w:type="dxa"/>
-          </w:tblCellMar>
         </w:tblPrEx>
         <w:tc>
           <w:tcPr>
@@ -4090,8 +4078,6 @@
               </w:rPr>
               <w:t>84c82835a5d21bbcf75a61706d8ab549</w:t>
             </w:r>
-            <w:bookmarkStart w:id="28" w:name="_GoBack"/>
-            <w:bookmarkEnd w:id="28"/>
           </w:p>
         </w:tc>
         <w:tc>
@@ -4154,12 +4140,6 @@
             <w:insideV w:val="single" w:color="auto" w:sz="4" w:space="0"/>
           </w:tblBorders>
           <w:tblLayout w:type="fixed"/>
-          <w:tblCellMar>
-            <w:top w:w="0" w:type="dxa"/>
-            <w:left w:w="108" w:type="dxa"/>
-            <w:bottom w:w="0" w:type="dxa"/>
-            <w:right w:w="108" w:type="dxa"/>
-          </w:tblCellMar>
         </w:tblPrEx>
         <w:tc>
           <w:tcPr>
@@ -4426,12 +4406,6 @@
             <w:insideV w:val="single" w:color="auto" w:sz="4" w:space="0"/>
           </w:tblBorders>
           <w:tblLayout w:type="fixed"/>
-          <w:tblCellMar>
-            <w:top w:w="0" w:type="dxa"/>
-            <w:left w:w="108" w:type="dxa"/>
-            <w:bottom w:w="0" w:type="dxa"/>
-            <w:right w:w="108" w:type="dxa"/>
-          </w:tblCellMar>
         </w:tblPrEx>
         <w:tc>
           <w:tcPr>
@@ -4565,12 +4539,6 @@
             <w:insideV w:val="single" w:color="auto" w:sz="4" w:space="0"/>
           </w:tblBorders>
           <w:tblLayout w:type="fixed"/>
-          <w:tblCellMar>
-            <w:top w:w="0" w:type="dxa"/>
-            <w:left w:w="108" w:type="dxa"/>
-            <w:bottom w:w="0" w:type="dxa"/>
-            <w:right w:w="108" w:type="dxa"/>
-          </w:tblCellMar>
         </w:tblPrEx>
         <w:tc>
           <w:tcPr>
@@ -4742,12 +4710,6 @@
             <w:insideV w:val="single" w:color="auto" w:sz="4" w:space="0"/>
           </w:tblBorders>
           <w:tblLayout w:type="fixed"/>
-          <w:tblCellMar>
-            <w:top w:w="0" w:type="dxa"/>
-            <w:left w:w="108" w:type="dxa"/>
-            <w:bottom w:w="0" w:type="dxa"/>
-            <w:right w:w="108" w:type="dxa"/>
-          </w:tblCellMar>
         </w:tblPrEx>
         <w:tc>
           <w:tcPr>
@@ -5014,12 +4976,6 @@
             <w:insideV w:val="single" w:color="auto" w:sz="4" w:space="0"/>
           </w:tblBorders>
           <w:tblLayout w:type="fixed"/>
-          <w:tblCellMar>
-            <w:top w:w="0" w:type="dxa"/>
-            <w:left w:w="108" w:type="dxa"/>
-            <w:bottom w:w="0" w:type="dxa"/>
-            <w:right w:w="108" w:type="dxa"/>
-          </w:tblCellMar>
         </w:tblPrEx>
         <w:tc>
           <w:tcPr>
@@ -5153,12 +5109,6 @@
             <w:insideV w:val="single" w:color="auto" w:sz="4" w:space="0"/>
           </w:tblBorders>
           <w:tblLayout w:type="fixed"/>
-          <w:tblCellMar>
-            <w:top w:w="0" w:type="dxa"/>
-            <w:left w:w="108" w:type="dxa"/>
-            <w:bottom w:w="0" w:type="dxa"/>
-            <w:right w:w="108" w:type="dxa"/>
-          </w:tblCellMar>
         </w:tblPrEx>
         <w:tc>
           <w:tcPr>
@@ -5229,145 +5179,6 @@
                 <w:lang w:val="en"/>
               </w:rPr>
               <w:t>6e080aa085293bb9fbdcc9015337d309</w:t>
-            </w:r>
-          </w:p>
-        </w:tc>
-        <w:tc>
-          <w:tcPr>
-            <w:tcW w:w="1703" w:type="dxa"/>
-          </w:tcPr>
-          <w:p>
-            <w:pPr>
-              <w:widowControl w:val="0"/>
-              <w:jc w:val="center"/>
-              <w:rPr>
-                <w:rFonts w:hint="default"/>
-                <w:vertAlign w:val="baseline"/>
-                <w:lang w:val="en"/>
-              </w:rPr>
-            </w:pPr>
-            <w:r>
-              <w:rPr>
-                <w:rFonts w:hint="default"/>
-                <w:vertAlign w:val="baseline"/>
-                <w:lang w:val="en"/>
-              </w:rPr>
-              <w:t>Full infection, files encrypted. No propagation.</w:t>
-            </w:r>
-          </w:p>
-        </w:tc>
-        <w:tc>
-          <w:tcPr>
-            <w:tcW w:w="1703" w:type="dxa"/>
-          </w:tcPr>
-          <w:p>
-            <w:pPr>
-              <w:widowControl w:val="0"/>
-              <w:jc w:val="center"/>
-              <w:rPr>
-                <w:rFonts w:hint="default"/>
-                <w:vertAlign w:val="baseline"/>
-                <w:lang w:val="en"/>
-              </w:rPr>
-            </w:pPr>
-            <w:r>
-              <w:rPr>
-                <w:rFonts w:hint="default"/>
-                <w:vertAlign w:val="baseline"/>
-                <w:lang w:val="en"/>
-              </w:rPr>
-              <w:t>Yes.</w:t>
-            </w:r>
-          </w:p>
-        </w:tc>
-      </w:tr>
-      <w:tr>
-        <w:tblPrEx>
-          <w:tblBorders>
-            <w:top w:val="single" w:color="auto" w:sz="4" w:space="0"/>
-            <w:left w:val="single" w:color="auto" w:sz="4" w:space="0"/>
-            <w:bottom w:val="single" w:color="auto" w:sz="4" w:space="0"/>
-            <w:right w:val="single" w:color="auto" w:sz="4" w:space="0"/>
-            <w:insideH w:val="single" w:color="auto" w:sz="4" w:space="0"/>
-            <w:insideV w:val="single" w:color="auto" w:sz="4" w:space="0"/>
-          </w:tblBorders>
-          <w:tblLayout w:type="fixed"/>
-          <w:tblCellMar>
-            <w:top w:w="0" w:type="dxa"/>
-            <w:left w:w="108" w:type="dxa"/>
-            <w:bottom w:w="0" w:type="dxa"/>
-            <w:right w:w="108" w:type="dxa"/>
-          </w:tblCellMar>
-        </w:tblPrEx>
-        <w:tc>
-          <w:tcPr>
-            <w:tcW w:w="1702" w:type="dxa"/>
-          </w:tcPr>
-          <w:p>
-            <w:pPr>
-              <w:widowControl w:val="0"/>
-              <w:jc w:val="center"/>
-              <w:rPr>
-                <w:rFonts w:hint="default"/>
-                <w:vertAlign w:val="baseline"/>
-                <w:lang w:val="en"/>
-              </w:rPr>
-            </w:pPr>
-            <w:r>
-              <w:rPr>
-                <w:rFonts w:hint="default"/>
-                <w:vertAlign w:val="baseline"/>
-                <w:lang w:val="en"/>
-              </w:rPr>
-              <w:t>10</w:t>
-            </w:r>
-          </w:p>
-        </w:tc>
-        <w:tc>
-          <w:tcPr>
-            <w:tcW w:w="1702" w:type="dxa"/>
-          </w:tcPr>
-          <w:p>
-            <w:pPr>
-              <w:widowControl w:val="0"/>
-              <w:jc w:val="center"/>
-              <w:rPr>
-                <w:rFonts w:hint="default"/>
-                <w:vertAlign w:val="baseline"/>
-                <w:lang w:val="en"/>
-              </w:rPr>
-            </w:pPr>
-            <w:r>
-              <w:rPr>
-                <w:rFonts w:hint="default"/>
-                <w:vertAlign w:val="baseline"/>
-                <w:lang w:val="en"/>
-              </w:rPr>
-              <w:t>TeslaCrypt</w:t>
-            </w:r>
-          </w:p>
-        </w:tc>
-        <w:tc>
-          <w:tcPr>
-            <w:tcW w:w="1703" w:type="dxa"/>
-          </w:tcPr>
-          <w:p>
-            <w:pPr>
-              <w:widowControl w:val="0"/>
-              <w:jc w:val="center"/>
-              <w:rPr>
-                <w:rFonts w:hint="default"/>
-                <w:vertAlign w:val="baseline"/>
-                <w:lang w:val="en"/>
-              </w:rPr>
-            </w:pPr>
-            <w:r>
-              <w:rPr>
-                <w:rFonts w:hint="default"/>
-                <w:vertAlign w:val="baseline"/>
-                <w:lang w:val="en"/>
-              </w:rPr>
-              <w:t>209a288c68207d57e0ce6e60ebf60729</w:t>
             </w:r>
           </w:p>
         </w:tc>
@@ -5452,6 +5263,139 @@
                 <w:vertAlign w:val="baseline"/>
                 <w:lang w:val="en"/>
               </w:rPr>
+              <w:t>10</w:t>
+            </w:r>
+          </w:p>
+        </w:tc>
+        <w:tc>
+          <w:tcPr>
+            <w:tcW w:w="1702" w:type="dxa"/>
+          </w:tcPr>
+          <w:p>
+            <w:pPr>
+              <w:widowControl w:val="0"/>
+              <w:jc w:val="center"/>
+              <w:rPr>
+                <w:rFonts w:hint="default"/>
+                <w:vertAlign w:val="baseline"/>
+                <w:lang w:val="en"/>
+              </w:rPr>
+            </w:pPr>
+            <w:r>
+              <w:rPr>
+                <w:rFonts w:hint="default"/>
+                <w:vertAlign w:val="baseline"/>
+                <w:lang w:val="en"/>
+              </w:rPr>
+              <w:t>TeslaCrypt</w:t>
+            </w:r>
+          </w:p>
+        </w:tc>
+        <w:tc>
+          <w:tcPr>
+            <w:tcW w:w="1703" w:type="dxa"/>
+          </w:tcPr>
+          <w:p>
+            <w:pPr>
+              <w:widowControl w:val="0"/>
+              <w:jc w:val="center"/>
+              <w:rPr>
+                <w:rFonts w:hint="default"/>
+                <w:vertAlign w:val="baseline"/>
+                <w:lang w:val="en"/>
+              </w:rPr>
+            </w:pPr>
+            <w:r>
+              <w:rPr>
+                <w:rFonts w:hint="default"/>
+                <w:vertAlign w:val="baseline"/>
+                <w:lang w:val="en"/>
+              </w:rPr>
+              <w:t>209a288c68207d57e0ce6e60ebf60729</w:t>
+            </w:r>
+          </w:p>
+        </w:tc>
+        <w:tc>
+          <w:tcPr>
+            <w:tcW w:w="1703" w:type="dxa"/>
+          </w:tcPr>
+          <w:p>
+            <w:pPr>
+              <w:widowControl w:val="0"/>
+              <w:jc w:val="center"/>
+              <w:rPr>
+                <w:rFonts w:hint="default"/>
+                <w:vertAlign w:val="baseline"/>
+                <w:lang w:val="en"/>
+              </w:rPr>
+            </w:pPr>
+            <w:r>
+              <w:rPr>
+                <w:rFonts w:hint="default"/>
+                <w:vertAlign w:val="baseline"/>
+                <w:lang w:val="en"/>
+              </w:rPr>
+              <w:t>Full infection, files encrypted. No propagation.</w:t>
+            </w:r>
+          </w:p>
+        </w:tc>
+        <w:tc>
+          <w:tcPr>
+            <w:tcW w:w="1703" w:type="dxa"/>
+          </w:tcPr>
+          <w:p>
+            <w:pPr>
+              <w:widowControl w:val="0"/>
+              <w:jc w:val="center"/>
+              <w:rPr>
+                <w:rFonts w:hint="default"/>
+                <w:vertAlign w:val="baseline"/>
+                <w:lang w:val="en"/>
+              </w:rPr>
+            </w:pPr>
+            <w:r>
+              <w:rPr>
+                <w:rFonts w:hint="default"/>
+                <w:vertAlign w:val="baseline"/>
+                <w:lang w:val="en"/>
+              </w:rPr>
+              <w:t>Yes.</w:t>
+            </w:r>
+          </w:p>
+        </w:tc>
+      </w:tr>
+      <w:tr>
+        <w:tblPrEx>
+          <w:tblBorders>
+            <w:top w:val="single" w:color="auto" w:sz="4" w:space="0"/>
+            <w:left w:val="single" w:color="auto" w:sz="4" w:space="0"/>
+            <w:bottom w:val="single" w:color="auto" w:sz="4" w:space="0"/>
+            <w:right w:val="single" w:color="auto" w:sz="4" w:space="0"/>
+            <w:insideH w:val="single" w:color="auto" w:sz="4" w:space="0"/>
+            <w:insideV w:val="single" w:color="auto" w:sz="4" w:space="0"/>
+          </w:tblBorders>
+          <w:tblLayout w:type="fixed"/>
+        </w:tblPrEx>
+        <w:tc>
+          <w:tcPr>
+            <w:tcW w:w="1702" w:type="dxa"/>
+          </w:tcPr>
+          <w:p>
+            <w:pPr>
+              <w:widowControl w:val="0"/>
+              <w:jc w:val="center"/>
+              <w:rPr>
+                <w:rFonts w:hint="default"/>
+                <w:vertAlign w:val="baseline"/>
+                <w:lang w:val="en"/>
+              </w:rPr>
+            </w:pPr>
+            <w:r>
+              <w:rPr>
+                <w:rFonts w:hint="default"/>
+                <w:vertAlign w:val="baseline"/>
+                <w:lang w:val="en"/>
+              </w:rPr>
               <w:t>11</w:t>
             </w:r>
           </w:p>
@@ -5564,12 +5508,6 @@
             <w:insideV w:val="single" w:color="auto" w:sz="4" w:space="0"/>
           </w:tblBorders>
           <w:tblLayout w:type="fixed"/>
-          <w:tblCellMar>
-            <w:top w:w="0" w:type="dxa"/>
-            <w:left w:w="108" w:type="dxa"/>
-            <w:bottom w:w="0" w:type="dxa"/>
-            <w:right w:w="108" w:type="dxa"/>
-          </w:tblCellMar>
         </w:tblPrEx>
         <w:tc>
           <w:tcPr>
@@ -5689,6 +5627,407 @@
               </w:rPr>
               <w:t>N/A</w:t>
             </w:r>
+          </w:p>
+        </w:tc>
+      </w:tr>
+      <w:tr>
+        <w:tblPrEx>
+          <w:tblBorders>
+            <w:top w:val="single" w:color="auto" w:sz="4" w:space="0"/>
+            <w:left w:val="single" w:color="auto" w:sz="4" w:space="0"/>
+            <w:bottom w:val="single" w:color="auto" w:sz="4" w:space="0"/>
+            <w:right w:val="single" w:color="auto" w:sz="4" w:space="0"/>
+            <w:insideH w:val="single" w:color="auto" w:sz="4" w:space="0"/>
+            <w:insideV w:val="single" w:color="auto" w:sz="4" w:space="0"/>
+          </w:tblBorders>
+          <w:tblLayout w:type="fixed"/>
+        </w:tblPrEx>
+        <w:tc>
+          <w:tcPr>
+            <w:tcW w:w="1702" w:type="dxa"/>
+          </w:tcPr>
+          <w:p>
+            <w:pPr>
+              <w:widowControl w:val="0"/>
+              <w:jc w:val="center"/>
+              <w:rPr>
+                <w:rFonts w:hint="default"/>
+                <w:vertAlign w:val="baseline"/>
+                <w:lang w:val="en"/>
+              </w:rPr>
+            </w:pPr>
+            <w:r>
+              <w:rPr>
+                <w:rFonts w:hint="default"/>
+                <w:vertAlign w:val="baseline"/>
+                <w:lang w:val="en"/>
+              </w:rPr>
+              <w:t>13</w:t>
+            </w:r>
+          </w:p>
+        </w:tc>
+        <w:tc>
+          <w:tcPr>
+            <w:tcW w:w="1702" w:type="dxa"/>
+          </w:tcPr>
+          <w:p>
+            <w:pPr>
+              <w:widowControl w:val="0"/>
+              <w:jc w:val="center"/>
+              <w:rPr>
+                <w:rFonts w:hint="default"/>
+                <w:vertAlign w:val="baseline"/>
+                <w:lang w:val="en"/>
+              </w:rPr>
+            </w:pPr>
+            <w:r>
+              <w:rPr>
+                <w:rFonts w:hint="default"/>
+                <w:vertAlign w:val="baseline"/>
+                <w:lang w:val="en"/>
+              </w:rPr>
+              <w:t>Vipasana</w:t>
+            </w:r>
+          </w:p>
+        </w:tc>
+        <w:tc>
+          <w:tcPr>
+            <w:tcW w:w="1703" w:type="dxa"/>
+          </w:tcPr>
+          <w:p>
+            <w:pPr>
+              <w:widowControl w:val="0"/>
+              <w:jc w:val="center"/>
+              <w:rPr>
+                <w:rFonts w:hint="default"/>
+                <w:vertAlign w:val="baseline"/>
+                <w:lang w:val="en"/>
+              </w:rPr>
+            </w:pPr>
+            <w:r>
+              <w:rPr>
+                <w:rFonts w:hint="default"/>
+                <w:vertAlign w:val="baseline"/>
+                <w:lang w:val="en"/>
+              </w:rPr>
+              <w:t>2aea3b217e6a3d08ef684594192cafc8</w:t>
+            </w:r>
+          </w:p>
+        </w:tc>
+        <w:tc>
+          <w:tcPr>
+            <w:tcW w:w="1703" w:type="dxa"/>
+          </w:tcPr>
+          <w:p>
+            <w:pPr>
+              <w:widowControl w:val="0"/>
+              <w:jc w:val="center"/>
+              <w:rPr>
+                <w:rFonts w:hint="default"/>
+                <w:vertAlign w:val="baseline"/>
+                <w:lang w:val="en"/>
+              </w:rPr>
+            </w:pPr>
+            <w:r>
+              <w:rPr>
+                <w:rFonts w:hint="default"/>
+                <w:vertAlign w:val="baseline"/>
+                <w:lang w:val="en"/>
+              </w:rPr>
+              <w:t>Full infection, files encrypted, ransom note displayed. No propagation.</w:t>
+            </w:r>
+          </w:p>
+        </w:tc>
+        <w:tc>
+          <w:tcPr>
+            <w:tcW w:w="1703" w:type="dxa"/>
+          </w:tcPr>
+          <w:p>
+            <w:pPr>
+              <w:widowControl w:val="0"/>
+              <w:jc w:val="center"/>
+              <w:rPr>
+                <w:rFonts w:hint="default"/>
+                <w:vertAlign w:val="baseline"/>
+                <w:lang w:val="en"/>
+              </w:rPr>
+            </w:pPr>
+            <w:r>
+              <w:rPr>
+                <w:rFonts w:hint="default"/>
+                <w:vertAlign w:val="baseline"/>
+                <w:lang w:val="en"/>
+              </w:rPr>
+              <w:t>Yes. Visapana is not known to possess a propagation component.</w:t>
+            </w:r>
+          </w:p>
+        </w:tc>
+      </w:tr>
+      <w:tr>
+        <w:tblPrEx>
+          <w:tblBorders>
+            <w:top w:val="single" w:color="auto" w:sz="4" w:space="0"/>
+            <w:left w:val="single" w:color="auto" w:sz="4" w:space="0"/>
+            <w:bottom w:val="single" w:color="auto" w:sz="4" w:space="0"/>
+            <w:right w:val="single" w:color="auto" w:sz="4" w:space="0"/>
+            <w:insideH w:val="single" w:color="auto" w:sz="4" w:space="0"/>
+            <w:insideV w:val="single" w:color="auto" w:sz="4" w:space="0"/>
+          </w:tblBorders>
+          <w:tblLayout w:type="fixed"/>
+        </w:tblPrEx>
+        <w:tc>
+          <w:tcPr>
+            <w:tcW w:w="1702" w:type="dxa"/>
+          </w:tcPr>
+          <w:p>
+            <w:pPr>
+              <w:widowControl w:val="0"/>
+              <w:jc w:val="center"/>
+              <w:rPr>
+                <w:rFonts w:hint="default"/>
+                <w:vertAlign w:val="baseline"/>
+                <w:lang w:val="en"/>
+              </w:rPr>
+            </w:pPr>
+            <w:r>
+              <w:rPr>
+                <w:rFonts w:hint="default"/>
+                <w:vertAlign w:val="baseline"/>
+                <w:lang w:val="en"/>
+              </w:rPr>
+              <w:t>14</w:t>
+            </w:r>
+          </w:p>
+        </w:tc>
+        <w:tc>
+          <w:tcPr>
+            <w:tcW w:w="1702" w:type="dxa"/>
+          </w:tcPr>
+          <w:p>
+            <w:pPr>
+              <w:widowControl w:val="0"/>
+              <w:jc w:val="center"/>
+              <w:rPr>
+                <w:rFonts w:hint="default"/>
+                <w:vertAlign w:val="baseline"/>
+                <w:lang w:val="en"/>
+              </w:rPr>
+            </w:pPr>
+            <w:r>
+              <w:rPr>
+                <w:rFonts w:hint="default"/>
+                <w:vertAlign w:val="baseline"/>
+                <w:lang w:val="en"/>
+              </w:rPr>
+              <w:t>Vipasana</w:t>
+            </w:r>
+          </w:p>
+        </w:tc>
+        <w:tc>
+          <w:tcPr>
+            <w:tcW w:w="1703" w:type="dxa"/>
+          </w:tcPr>
+          <w:p>
+            <w:pPr>
+              <w:widowControl w:val="0"/>
+              <w:jc w:val="center"/>
+              <w:rPr>
+                <w:rFonts w:hint="default"/>
+                <w:vertAlign w:val="baseline"/>
+                <w:lang w:val="en"/>
+              </w:rPr>
+            </w:pPr>
+            <w:r>
+              <w:rPr>
+                <w:rFonts w:hint="default"/>
+                <w:vertAlign w:val="baseline"/>
+                <w:lang w:val="en"/>
+              </w:rPr>
+              <w:t>a890e2f924dea3cb3e46a95431ffae39</w:t>
+            </w:r>
+          </w:p>
+        </w:tc>
+        <w:tc>
+          <w:tcPr>
+            <w:tcW w:w="1703" w:type="dxa"/>
+          </w:tcPr>
+          <w:p>
+            <w:pPr>
+              <w:widowControl w:val="0"/>
+              <w:jc w:val="center"/>
+              <w:rPr>
+                <w:rFonts w:hint="default"/>
+                <w:vertAlign w:val="baseline"/>
+                <w:lang w:val="en"/>
+              </w:rPr>
+            </w:pPr>
+            <w:r>
+              <w:rPr>
+                <w:rFonts w:hint="default"/>
+                <w:vertAlign w:val="baseline"/>
+                <w:lang w:val="en"/>
+              </w:rPr>
+              <w:t>See (13).</w:t>
+            </w:r>
+          </w:p>
+        </w:tc>
+        <w:tc>
+          <w:tcPr>
+            <w:tcW w:w="1703" w:type="dxa"/>
+          </w:tcPr>
+          <w:p>
+            <w:pPr>
+              <w:widowControl w:val="0"/>
+              <w:jc w:val="center"/>
+              <w:rPr>
+                <w:rFonts w:hint="default"/>
+                <w:vertAlign w:val="baseline"/>
+                <w:lang w:val="en"/>
+              </w:rPr>
+            </w:pPr>
+            <w:r>
+              <w:rPr>
+                <w:rFonts w:hint="default"/>
+                <w:vertAlign w:val="baseline"/>
+                <w:lang w:val="en"/>
+              </w:rPr>
+              <w:t>See (13).</w:t>
+            </w:r>
+          </w:p>
+        </w:tc>
+      </w:tr>
+      <w:tr>
+        <w:tblPrEx>
+          <w:tblBorders>
+            <w:top w:val="single" w:color="auto" w:sz="4" w:space="0"/>
+            <w:left w:val="single" w:color="auto" w:sz="4" w:space="0"/>
+            <w:bottom w:val="single" w:color="auto" w:sz="4" w:space="0"/>
+            <w:right w:val="single" w:color="auto" w:sz="4" w:space="0"/>
+            <w:insideH w:val="single" w:color="auto" w:sz="4" w:space="0"/>
+            <w:insideV w:val="single" w:color="auto" w:sz="4" w:space="0"/>
+          </w:tblBorders>
+          <w:tblLayout w:type="fixed"/>
+        </w:tblPrEx>
+        <w:tc>
+          <w:tcPr>
+            <w:tcW w:w="1702" w:type="dxa"/>
+          </w:tcPr>
+          <w:p>
+            <w:pPr>
+              <w:widowControl w:val="0"/>
+              <w:jc w:val="center"/>
+              <w:rPr>
+                <w:rFonts w:hint="default"/>
+                <w:vertAlign w:val="baseline"/>
+                <w:lang w:val="en"/>
+              </w:rPr>
+            </w:pPr>
+            <w:r>
+              <w:rPr>
+                <w:rFonts w:hint="default"/>
+                <w:vertAlign w:val="baseline"/>
+                <w:lang w:val="en"/>
+              </w:rPr>
+              <w:t>15</w:t>
+            </w:r>
+          </w:p>
+        </w:tc>
+        <w:tc>
+          <w:tcPr>
+            <w:tcW w:w="1702" w:type="dxa"/>
+          </w:tcPr>
+          <w:p>
+            <w:pPr>
+              <w:widowControl w:val="0"/>
+              <w:jc w:val="center"/>
+              <w:rPr>
+                <w:rFonts w:hint="default"/>
+                <w:vertAlign w:val="baseline"/>
+                <w:lang w:val="en"/>
+              </w:rPr>
+            </w:pPr>
+            <w:r>
+              <w:rPr>
+                <w:rFonts w:hint="default"/>
+                <w:vertAlign w:val="baseline"/>
+                <w:lang w:val="en"/>
+              </w:rPr>
+              <w:t>Vipasana</w:t>
+            </w:r>
+          </w:p>
+        </w:tc>
+        <w:tc>
+          <w:tcPr>
+            <w:tcW w:w="1703" w:type="dxa"/>
+          </w:tcPr>
+          <w:p>
+            <w:pPr>
+              <w:widowControl w:val="0"/>
+              <w:jc w:val="center"/>
+              <w:rPr>
+                <w:rFonts w:hint="default"/>
+                <w:vertAlign w:val="baseline"/>
+                <w:lang w:val="en"/>
+              </w:rPr>
+            </w:pPr>
+            <w:r>
+              <w:rPr>
+                <w:rFonts w:hint="default"/>
+                <w:vertAlign w:val="baseline"/>
+                <w:lang w:val="en"/>
+              </w:rPr>
+              <w:t>adb5c262ca4f95fee36ae4b9b5d41d45</w:t>
+            </w:r>
+          </w:p>
+        </w:tc>
+        <w:tc>
+          <w:tcPr>
+            <w:tcW w:w="1703" w:type="dxa"/>
+          </w:tcPr>
+          <w:p>
+            <w:pPr>
+              <w:widowControl w:val="0"/>
+              <w:jc w:val="center"/>
+              <w:rPr>
+                <w:rFonts w:hint="default"/>
+                <w:vertAlign w:val="baseline"/>
+                <w:lang w:val="en"/>
+              </w:rPr>
+            </w:pPr>
+            <w:r>
+              <w:rPr>
+                <w:rFonts w:hint="default"/>
+                <w:vertAlign w:val="baseline"/>
+                <w:lang w:val="en"/>
+              </w:rPr>
+              <w:t>See (13)</w:t>
+            </w:r>
+          </w:p>
+        </w:tc>
+        <w:tc>
+          <w:tcPr>
+            <w:tcW w:w="1703" w:type="dxa"/>
+          </w:tcPr>
+          <w:p>
+            <w:pPr>
+              <w:widowControl w:val="0"/>
+              <w:jc w:val="center"/>
+              <w:rPr>
+                <w:rFonts w:hint="default"/>
+                <w:vertAlign w:val="baseline"/>
+                <w:lang w:val="en"/>
+              </w:rPr>
+            </w:pPr>
+            <w:r>
+              <w:rPr>
+                <w:rFonts w:hint="default"/>
+                <w:vertAlign w:val="baseline"/>
+                <w:lang w:val="en"/>
+              </w:rPr>
+              <w:t>See (13).</w:t>
+            </w:r>
+            <w:bookmarkStart w:id="28" w:name="_GoBack"/>
+            <w:bookmarkEnd w:id="28"/>
           </w:p>
         </w:tc>
       </w:tr>

</xml_diff>

<commit_message>
Locky tested and recorded
</commit_message>
<xml_diff>
--- a/dissertation.docx
+++ b/dissertation.docx
@@ -6025,6 +6025,131 @@
                 <w:lang w:val="en"/>
               </w:rPr>
               <w:t>See (13).</w:t>
+            </w:r>
+          </w:p>
+        </w:tc>
+      </w:tr>
+      <w:tr>
+        <w:tblPrEx>
+          <w:tblBorders>
+            <w:top w:val="single" w:color="auto" w:sz="4" w:space="0"/>
+            <w:left w:val="single" w:color="auto" w:sz="4" w:space="0"/>
+            <w:bottom w:val="single" w:color="auto" w:sz="4" w:space="0"/>
+            <w:right w:val="single" w:color="auto" w:sz="4" w:space="0"/>
+            <w:insideH w:val="single" w:color="auto" w:sz="4" w:space="0"/>
+            <w:insideV w:val="single" w:color="auto" w:sz="4" w:space="0"/>
+          </w:tblBorders>
+          <w:tblLayout w:type="fixed"/>
+        </w:tblPrEx>
+        <w:tc>
+          <w:tcPr>
+            <w:tcW w:w="1702" w:type="dxa"/>
+          </w:tcPr>
+          <w:p>
+            <w:pPr>
+              <w:widowControl w:val="0"/>
+              <w:jc w:val="center"/>
+              <w:rPr>
+                <w:rFonts w:hint="default"/>
+                <w:vertAlign w:val="baseline"/>
+                <w:lang w:val="en"/>
+              </w:rPr>
+            </w:pPr>
+            <w:r>
+              <w:rPr>
+                <w:rFonts w:hint="default"/>
+                <w:vertAlign w:val="baseline"/>
+                <w:lang w:val="en"/>
+              </w:rPr>
+              <w:t>16</w:t>
+            </w:r>
+          </w:p>
+        </w:tc>
+        <w:tc>
+          <w:tcPr>
+            <w:tcW w:w="1702" w:type="dxa"/>
+          </w:tcPr>
+          <w:p>
+            <w:pPr>
+              <w:widowControl w:val="0"/>
+              <w:jc w:val="center"/>
+              <w:rPr>
+                <w:rFonts w:hint="default"/>
+                <w:vertAlign w:val="baseline"/>
+                <w:lang w:val="en"/>
+              </w:rPr>
+            </w:pPr>
+            <w:r>
+              <w:rPr>
+                <w:rFonts w:hint="default"/>
+                <w:vertAlign w:val="baseline"/>
+                <w:lang w:val="en"/>
+              </w:rPr>
+              <w:t>Locky</w:t>
+            </w:r>
+          </w:p>
+        </w:tc>
+        <w:tc>
+          <w:tcPr>
+            <w:tcW w:w="1703" w:type="dxa"/>
+          </w:tcPr>
+          <w:p>
+            <w:pPr>
+              <w:widowControl w:val="0"/>
+              <w:jc w:val="center"/>
+              <w:rPr>
+                <w:rFonts w:hint="default"/>
+                <w:vertAlign w:val="baseline"/>
+                <w:lang w:val="en"/>
+              </w:rPr>
+            </w:pPr>
+          </w:p>
+        </w:tc>
+        <w:tc>
+          <w:tcPr>
+            <w:tcW w:w="1703" w:type="dxa"/>
+          </w:tcPr>
+          <w:p>
+            <w:pPr>
+              <w:widowControl w:val="0"/>
+              <w:jc w:val="center"/>
+              <w:rPr>
+                <w:rFonts w:hint="default"/>
+                <w:vertAlign w:val="baseline"/>
+                <w:lang w:val="en"/>
+              </w:rPr>
+            </w:pPr>
+            <w:r>
+              <w:rPr>
+                <w:rFonts w:hint="default"/>
+                <w:vertAlign w:val="baseline"/>
+                <w:lang w:val="en"/>
+              </w:rPr>
+              <w:t>Execution, self deletion, no encryption, no propagation.</w:t>
+            </w:r>
+          </w:p>
+        </w:tc>
+        <w:tc>
+          <w:tcPr>
+            <w:tcW w:w="1703" w:type="dxa"/>
+          </w:tcPr>
+          <w:p>
+            <w:pPr>
+              <w:widowControl w:val="0"/>
+              <w:jc w:val="center"/>
+              <w:rPr>
+                <w:rFonts w:hint="default"/>
+                <w:vertAlign w:val="baseline"/>
+                <w:lang w:val="en"/>
+              </w:rPr>
+            </w:pPr>
+            <w:r>
+              <w:rPr>
+                <w:rFonts w:hint="default"/>
+                <w:vertAlign w:val="baseline"/>
+                <w:lang w:val="en"/>
+              </w:rPr>
+              <w:t>Partially. Locky is known to be context aware and therefore may not have executed fully.</w:t>
             </w:r>
             <w:bookmarkStart w:id="28" w:name="_GoBack"/>
             <w:bookmarkEnd w:id="28"/>

</xml_diff>

<commit_message>
Petya tested and documented
</commit_message>
<xml_diff>
--- a/dissertation.docx
+++ b/dissertation.docx
@@ -3809,6 +3809,12 @@
             <w:insideV w:val="single" w:color="auto" w:sz="4" w:space="0"/>
           </w:tblBorders>
           <w:tblLayout w:type="fixed"/>
+          <w:tblCellMar>
+            <w:top w:w="0" w:type="dxa"/>
+            <w:left w:w="108" w:type="dxa"/>
+            <w:bottom w:w="0" w:type="dxa"/>
+            <w:right w:w="108" w:type="dxa"/>
+          </w:tblCellMar>
         </w:tblPrEx>
         <w:tc>
           <w:tcPr>
@@ -4007,6 +4013,12 @@
             <w:insideV w:val="single" w:color="auto" w:sz="4" w:space="0"/>
           </w:tblBorders>
           <w:tblLayout w:type="fixed"/>
+          <w:tblCellMar>
+            <w:top w:w="0" w:type="dxa"/>
+            <w:left w:w="108" w:type="dxa"/>
+            <w:bottom w:w="0" w:type="dxa"/>
+            <w:right w:w="108" w:type="dxa"/>
+          </w:tblCellMar>
         </w:tblPrEx>
         <w:tc>
           <w:tcPr>
@@ -4140,6 +4152,12 @@
             <w:insideV w:val="single" w:color="auto" w:sz="4" w:space="0"/>
           </w:tblBorders>
           <w:tblLayout w:type="fixed"/>
+          <w:tblCellMar>
+            <w:top w:w="0" w:type="dxa"/>
+            <w:left w:w="108" w:type="dxa"/>
+            <w:bottom w:w="0" w:type="dxa"/>
+            <w:right w:w="108" w:type="dxa"/>
+          </w:tblCellMar>
         </w:tblPrEx>
         <w:tc>
           <w:tcPr>
@@ -4406,6 +4424,12 @@
             <w:insideV w:val="single" w:color="auto" w:sz="4" w:space="0"/>
           </w:tblBorders>
           <w:tblLayout w:type="fixed"/>
+          <w:tblCellMar>
+            <w:top w:w="0" w:type="dxa"/>
+            <w:left w:w="108" w:type="dxa"/>
+            <w:bottom w:w="0" w:type="dxa"/>
+            <w:right w:w="108" w:type="dxa"/>
+          </w:tblCellMar>
         </w:tblPrEx>
         <w:tc>
           <w:tcPr>
@@ -4539,6 +4563,12 @@
             <w:insideV w:val="single" w:color="auto" w:sz="4" w:space="0"/>
           </w:tblBorders>
           <w:tblLayout w:type="fixed"/>
+          <w:tblCellMar>
+            <w:top w:w="0" w:type="dxa"/>
+            <w:left w:w="108" w:type="dxa"/>
+            <w:bottom w:w="0" w:type="dxa"/>
+            <w:right w:w="108" w:type="dxa"/>
+          </w:tblCellMar>
         </w:tblPrEx>
         <w:tc>
           <w:tcPr>
@@ -4710,6 +4740,12 @@
             <w:insideV w:val="single" w:color="auto" w:sz="4" w:space="0"/>
           </w:tblBorders>
           <w:tblLayout w:type="fixed"/>
+          <w:tblCellMar>
+            <w:top w:w="0" w:type="dxa"/>
+            <w:left w:w="108" w:type="dxa"/>
+            <w:bottom w:w="0" w:type="dxa"/>
+            <w:right w:w="108" w:type="dxa"/>
+          </w:tblCellMar>
         </w:tblPrEx>
         <w:tc>
           <w:tcPr>
@@ -4976,6 +5012,12 @@
             <w:insideV w:val="single" w:color="auto" w:sz="4" w:space="0"/>
           </w:tblBorders>
           <w:tblLayout w:type="fixed"/>
+          <w:tblCellMar>
+            <w:top w:w="0" w:type="dxa"/>
+            <w:left w:w="108" w:type="dxa"/>
+            <w:bottom w:w="0" w:type="dxa"/>
+            <w:right w:w="108" w:type="dxa"/>
+          </w:tblCellMar>
         </w:tblPrEx>
         <w:tc>
           <w:tcPr>
@@ -5109,6 +5151,12 @@
             <w:insideV w:val="single" w:color="auto" w:sz="4" w:space="0"/>
           </w:tblBorders>
           <w:tblLayout w:type="fixed"/>
+          <w:tblCellMar>
+            <w:top w:w="0" w:type="dxa"/>
+            <w:left w:w="108" w:type="dxa"/>
+            <w:bottom w:w="0" w:type="dxa"/>
+            <w:right w:w="108" w:type="dxa"/>
+          </w:tblCellMar>
         </w:tblPrEx>
         <w:tc>
           <w:tcPr>
@@ -5179,6 +5227,145 @@
                 <w:lang w:val="en"/>
               </w:rPr>
               <w:t>6e080aa085293bb9fbdcc9015337d309</w:t>
+            </w:r>
+          </w:p>
+        </w:tc>
+        <w:tc>
+          <w:tcPr>
+            <w:tcW w:w="1703" w:type="dxa"/>
+          </w:tcPr>
+          <w:p>
+            <w:pPr>
+              <w:widowControl w:val="0"/>
+              <w:jc w:val="center"/>
+              <w:rPr>
+                <w:rFonts w:hint="default"/>
+                <w:vertAlign w:val="baseline"/>
+                <w:lang w:val="en"/>
+              </w:rPr>
+            </w:pPr>
+            <w:r>
+              <w:rPr>
+                <w:rFonts w:hint="default"/>
+                <w:vertAlign w:val="baseline"/>
+                <w:lang w:val="en"/>
+              </w:rPr>
+              <w:t>Full infection, files encrypted. No propagation.</w:t>
+            </w:r>
+          </w:p>
+        </w:tc>
+        <w:tc>
+          <w:tcPr>
+            <w:tcW w:w="1703" w:type="dxa"/>
+          </w:tcPr>
+          <w:p>
+            <w:pPr>
+              <w:widowControl w:val="0"/>
+              <w:jc w:val="center"/>
+              <w:rPr>
+                <w:rFonts w:hint="default"/>
+                <w:vertAlign w:val="baseline"/>
+                <w:lang w:val="en"/>
+              </w:rPr>
+            </w:pPr>
+            <w:r>
+              <w:rPr>
+                <w:rFonts w:hint="default"/>
+                <w:vertAlign w:val="baseline"/>
+                <w:lang w:val="en"/>
+              </w:rPr>
+              <w:t>Yes.</w:t>
+            </w:r>
+          </w:p>
+        </w:tc>
+      </w:tr>
+      <w:tr>
+        <w:tblPrEx>
+          <w:tblBorders>
+            <w:top w:val="single" w:color="auto" w:sz="4" w:space="0"/>
+            <w:left w:val="single" w:color="auto" w:sz="4" w:space="0"/>
+            <w:bottom w:val="single" w:color="auto" w:sz="4" w:space="0"/>
+            <w:right w:val="single" w:color="auto" w:sz="4" w:space="0"/>
+            <w:insideH w:val="single" w:color="auto" w:sz="4" w:space="0"/>
+            <w:insideV w:val="single" w:color="auto" w:sz="4" w:space="0"/>
+          </w:tblBorders>
+          <w:tblLayout w:type="fixed"/>
+          <w:tblCellMar>
+            <w:top w:w="0" w:type="dxa"/>
+            <w:left w:w="108" w:type="dxa"/>
+            <w:bottom w:w="0" w:type="dxa"/>
+            <w:right w:w="108" w:type="dxa"/>
+          </w:tblCellMar>
+        </w:tblPrEx>
+        <w:tc>
+          <w:tcPr>
+            <w:tcW w:w="1702" w:type="dxa"/>
+          </w:tcPr>
+          <w:p>
+            <w:pPr>
+              <w:widowControl w:val="0"/>
+              <w:jc w:val="center"/>
+              <w:rPr>
+                <w:rFonts w:hint="default"/>
+                <w:vertAlign w:val="baseline"/>
+                <w:lang w:val="en"/>
+              </w:rPr>
+            </w:pPr>
+            <w:r>
+              <w:rPr>
+                <w:rFonts w:hint="default"/>
+                <w:vertAlign w:val="baseline"/>
+                <w:lang w:val="en"/>
+              </w:rPr>
+              <w:t>10</w:t>
+            </w:r>
+          </w:p>
+        </w:tc>
+        <w:tc>
+          <w:tcPr>
+            <w:tcW w:w="1702" w:type="dxa"/>
+          </w:tcPr>
+          <w:p>
+            <w:pPr>
+              <w:widowControl w:val="0"/>
+              <w:jc w:val="center"/>
+              <w:rPr>
+                <w:rFonts w:hint="default"/>
+                <w:vertAlign w:val="baseline"/>
+                <w:lang w:val="en"/>
+              </w:rPr>
+            </w:pPr>
+            <w:r>
+              <w:rPr>
+                <w:rFonts w:hint="default"/>
+                <w:vertAlign w:val="baseline"/>
+                <w:lang w:val="en"/>
+              </w:rPr>
+              <w:t>TeslaCrypt</w:t>
+            </w:r>
+          </w:p>
+        </w:tc>
+        <w:tc>
+          <w:tcPr>
+            <w:tcW w:w="1703" w:type="dxa"/>
+          </w:tcPr>
+          <w:p>
+            <w:pPr>
+              <w:widowControl w:val="0"/>
+              <w:jc w:val="center"/>
+              <w:rPr>
+                <w:rFonts w:hint="default"/>
+                <w:vertAlign w:val="baseline"/>
+                <w:lang w:val="en"/>
+              </w:rPr>
+            </w:pPr>
+            <w:r>
+              <w:rPr>
+                <w:rFonts w:hint="default"/>
+                <w:vertAlign w:val="baseline"/>
+                <w:lang w:val="en"/>
+              </w:rPr>
+              <w:t>209a288c68207d57e0ce6e60ebf60729</w:t>
             </w:r>
           </w:p>
         </w:tc>
@@ -5263,139 +5450,6 @@
                 <w:vertAlign w:val="baseline"/>
                 <w:lang w:val="en"/>
               </w:rPr>
-              <w:t>10</w:t>
-            </w:r>
-          </w:p>
-        </w:tc>
-        <w:tc>
-          <w:tcPr>
-            <w:tcW w:w="1702" w:type="dxa"/>
-          </w:tcPr>
-          <w:p>
-            <w:pPr>
-              <w:widowControl w:val="0"/>
-              <w:jc w:val="center"/>
-              <w:rPr>
-                <w:rFonts w:hint="default"/>
-                <w:vertAlign w:val="baseline"/>
-                <w:lang w:val="en"/>
-              </w:rPr>
-            </w:pPr>
-            <w:r>
-              <w:rPr>
-                <w:rFonts w:hint="default"/>
-                <w:vertAlign w:val="baseline"/>
-                <w:lang w:val="en"/>
-              </w:rPr>
-              <w:t>TeslaCrypt</w:t>
-            </w:r>
-          </w:p>
-        </w:tc>
-        <w:tc>
-          <w:tcPr>
-            <w:tcW w:w="1703" w:type="dxa"/>
-          </w:tcPr>
-          <w:p>
-            <w:pPr>
-              <w:widowControl w:val="0"/>
-              <w:jc w:val="center"/>
-              <w:rPr>
-                <w:rFonts w:hint="default"/>
-                <w:vertAlign w:val="baseline"/>
-                <w:lang w:val="en"/>
-              </w:rPr>
-            </w:pPr>
-            <w:r>
-              <w:rPr>
-                <w:rFonts w:hint="default"/>
-                <w:vertAlign w:val="baseline"/>
-                <w:lang w:val="en"/>
-              </w:rPr>
-              <w:t>209a288c68207d57e0ce6e60ebf60729</w:t>
-            </w:r>
-          </w:p>
-        </w:tc>
-        <w:tc>
-          <w:tcPr>
-            <w:tcW w:w="1703" w:type="dxa"/>
-          </w:tcPr>
-          <w:p>
-            <w:pPr>
-              <w:widowControl w:val="0"/>
-              <w:jc w:val="center"/>
-              <w:rPr>
-                <w:rFonts w:hint="default"/>
-                <w:vertAlign w:val="baseline"/>
-                <w:lang w:val="en"/>
-              </w:rPr>
-            </w:pPr>
-            <w:r>
-              <w:rPr>
-                <w:rFonts w:hint="default"/>
-                <w:vertAlign w:val="baseline"/>
-                <w:lang w:val="en"/>
-              </w:rPr>
-              <w:t>Full infection, files encrypted. No propagation.</w:t>
-            </w:r>
-          </w:p>
-        </w:tc>
-        <w:tc>
-          <w:tcPr>
-            <w:tcW w:w="1703" w:type="dxa"/>
-          </w:tcPr>
-          <w:p>
-            <w:pPr>
-              <w:widowControl w:val="0"/>
-              <w:jc w:val="center"/>
-              <w:rPr>
-                <w:rFonts w:hint="default"/>
-                <w:vertAlign w:val="baseline"/>
-                <w:lang w:val="en"/>
-              </w:rPr>
-            </w:pPr>
-            <w:r>
-              <w:rPr>
-                <w:rFonts w:hint="default"/>
-                <w:vertAlign w:val="baseline"/>
-                <w:lang w:val="en"/>
-              </w:rPr>
-              <w:t>Yes.</w:t>
-            </w:r>
-          </w:p>
-        </w:tc>
-      </w:tr>
-      <w:tr>
-        <w:tblPrEx>
-          <w:tblBorders>
-            <w:top w:val="single" w:color="auto" w:sz="4" w:space="0"/>
-            <w:left w:val="single" w:color="auto" w:sz="4" w:space="0"/>
-            <w:bottom w:val="single" w:color="auto" w:sz="4" w:space="0"/>
-            <w:right w:val="single" w:color="auto" w:sz="4" w:space="0"/>
-            <w:insideH w:val="single" w:color="auto" w:sz="4" w:space="0"/>
-            <w:insideV w:val="single" w:color="auto" w:sz="4" w:space="0"/>
-          </w:tblBorders>
-          <w:tblLayout w:type="fixed"/>
-        </w:tblPrEx>
-        <w:tc>
-          <w:tcPr>
-            <w:tcW w:w="1702" w:type="dxa"/>
-          </w:tcPr>
-          <w:p>
-            <w:pPr>
-              <w:widowControl w:val="0"/>
-              <w:jc w:val="center"/>
-              <w:rPr>
-                <w:rFonts w:hint="default"/>
-                <w:vertAlign w:val="baseline"/>
-                <w:lang w:val="en"/>
-              </w:rPr>
-            </w:pPr>
-            <w:r>
-              <w:rPr>
-                <w:rFonts w:hint="default"/>
-                <w:vertAlign w:val="baseline"/>
-                <w:lang w:val="en"/>
-              </w:rPr>
               <w:t>11</w:t>
             </w:r>
           </w:p>
@@ -5508,6 +5562,12 @@
             <w:insideV w:val="single" w:color="auto" w:sz="4" w:space="0"/>
           </w:tblBorders>
           <w:tblLayout w:type="fixed"/>
+          <w:tblCellMar>
+            <w:top w:w="0" w:type="dxa"/>
+            <w:left w:w="108" w:type="dxa"/>
+            <w:bottom w:w="0" w:type="dxa"/>
+            <w:right w:w="108" w:type="dxa"/>
+          </w:tblCellMar>
         </w:tblPrEx>
         <w:tc>
           <w:tcPr>
@@ -5641,6 +5701,12 @@
             <w:insideV w:val="single" w:color="auto" w:sz="4" w:space="0"/>
           </w:tblBorders>
           <w:tblLayout w:type="fixed"/>
+          <w:tblCellMar>
+            <w:top w:w="0" w:type="dxa"/>
+            <w:left w:w="108" w:type="dxa"/>
+            <w:bottom w:w="0" w:type="dxa"/>
+            <w:right w:w="108" w:type="dxa"/>
+          </w:tblCellMar>
         </w:tblPrEx>
         <w:tc>
           <w:tcPr>
@@ -5774,6 +5840,12 @@
             <w:insideV w:val="single" w:color="auto" w:sz="4" w:space="0"/>
           </w:tblBorders>
           <w:tblLayout w:type="fixed"/>
+          <w:tblCellMar>
+            <w:top w:w="0" w:type="dxa"/>
+            <w:left w:w="108" w:type="dxa"/>
+            <w:bottom w:w="0" w:type="dxa"/>
+            <w:right w:w="108" w:type="dxa"/>
+          </w:tblCellMar>
         </w:tblPrEx>
         <w:tc>
           <w:tcPr>
@@ -6040,6 +6112,12 @@
             <w:insideV w:val="single" w:color="auto" w:sz="4" w:space="0"/>
           </w:tblBorders>
           <w:tblLayout w:type="fixed"/>
+          <w:tblCellMar>
+            <w:top w:w="0" w:type="dxa"/>
+            <w:left w:w="108" w:type="dxa"/>
+            <w:bottom w:w="0" w:type="dxa"/>
+            <w:right w:w="108" w:type="dxa"/>
+          </w:tblCellMar>
         </w:tblPrEx>
         <w:tc>
           <w:tcPr>
@@ -6095,6 +6173,18 @@
           </w:tcPr>
           <w:p>
             <w:pPr>
+              <w:bidi w:val="0"/>
+              <w:jc w:val="center"/>
+            </w:pPr>
+            <w:r>
+              <w:rPr>
+                <w:lang w:val="en-US" w:eastAsia="zh-CN"/>
+              </w:rPr>
+              <w:t>b06d9dd17c69ed2ae75d9e40b2631b42</w:t>
+            </w:r>
+          </w:p>
+          <w:p>
+            <w:pPr>
               <w:widowControl w:val="0"/>
               <w:jc w:val="center"/>
               <w:rPr>
@@ -6125,7 +6215,17 @@
                 <w:vertAlign w:val="baseline"/>
                 <w:lang w:val="en"/>
               </w:rPr>
-              <w:t>Execution, self deletion, no encryption, no propagation.</w:t>
+              <w:t>Execution, self deletion, no encryption, no propagatio</w:t>
+            </w:r>
+            <w:bookmarkStart w:id="28" w:name="_GoBack"/>
+            <w:bookmarkEnd w:id="28"/>
+            <w:r>
+              <w:rPr>
+                <w:rFonts w:hint="default"/>
+                <w:vertAlign w:val="baseline"/>
+                <w:lang w:val="en"/>
+              </w:rPr>
+              <w:t>n.</w:t>
             </w:r>
           </w:p>
         </w:tc>
@@ -6151,8 +6251,284 @@
               </w:rPr>
               <w:t>Partially. Locky is known to be context aware and therefore may not have executed fully.</w:t>
             </w:r>
-            <w:bookmarkStart w:id="28" w:name="_GoBack"/>
-            <w:bookmarkEnd w:id="28"/>
+          </w:p>
+        </w:tc>
+      </w:tr>
+      <w:tr>
+        <w:tblPrEx>
+          <w:tblBorders>
+            <w:top w:val="single" w:color="auto" w:sz="4" w:space="0"/>
+            <w:left w:val="single" w:color="auto" w:sz="4" w:space="0"/>
+            <w:bottom w:val="single" w:color="auto" w:sz="4" w:space="0"/>
+            <w:right w:val="single" w:color="auto" w:sz="4" w:space="0"/>
+            <w:insideH w:val="single" w:color="auto" w:sz="4" w:space="0"/>
+            <w:insideV w:val="single" w:color="auto" w:sz="4" w:space="0"/>
+          </w:tblBorders>
+          <w:tblLayout w:type="fixed"/>
+          <w:tblCellMar>
+            <w:top w:w="0" w:type="dxa"/>
+            <w:left w:w="108" w:type="dxa"/>
+            <w:bottom w:w="0" w:type="dxa"/>
+            <w:right w:w="108" w:type="dxa"/>
+          </w:tblCellMar>
+        </w:tblPrEx>
+        <w:tc>
+          <w:tcPr>
+            <w:tcW w:w="1702" w:type="dxa"/>
+          </w:tcPr>
+          <w:p>
+            <w:pPr>
+              <w:widowControl w:val="0"/>
+              <w:jc w:val="center"/>
+              <w:rPr>
+                <w:rFonts w:hint="default"/>
+                <w:vertAlign w:val="baseline"/>
+                <w:lang w:val="en"/>
+              </w:rPr>
+            </w:pPr>
+            <w:r>
+              <w:rPr>
+                <w:rFonts w:hint="default"/>
+                <w:vertAlign w:val="baseline"/>
+                <w:lang w:val="en"/>
+              </w:rPr>
+              <w:t>17</w:t>
+            </w:r>
+          </w:p>
+        </w:tc>
+        <w:tc>
+          <w:tcPr>
+            <w:tcW w:w="1702" w:type="dxa"/>
+          </w:tcPr>
+          <w:p>
+            <w:pPr>
+              <w:widowControl w:val="0"/>
+              <w:jc w:val="center"/>
+              <w:rPr>
+                <w:rFonts w:hint="default"/>
+                <w:vertAlign w:val="baseline"/>
+                <w:lang w:val="en"/>
+              </w:rPr>
+            </w:pPr>
+            <w:r>
+              <w:rPr>
+                <w:rFonts w:hint="default"/>
+                <w:vertAlign w:val="baseline"/>
+                <w:lang w:val="en"/>
+              </w:rPr>
+              <w:t>Petya</w:t>
+            </w:r>
+          </w:p>
+        </w:tc>
+        <w:tc>
+          <w:tcPr>
+            <w:tcW w:w="1703" w:type="dxa"/>
+          </w:tcPr>
+          <w:p>
+            <w:pPr>
+              <w:widowControl w:val="0"/>
+              <w:jc w:val="center"/>
+              <w:rPr>
+                <w:rFonts w:hint="default"/>
+                <w:vertAlign w:val="baseline"/>
+                <w:lang w:val="en"/>
+              </w:rPr>
+            </w:pPr>
+            <w:r>
+              <w:rPr>
+                <w:rFonts w:hint="default"/>
+                <w:vertAlign w:val="baseline"/>
+                <w:lang w:val="en"/>
+              </w:rPr>
+              <w:t>af2379cc4d607a45ac44d62135fb7015</w:t>
+            </w:r>
+          </w:p>
+        </w:tc>
+        <w:tc>
+          <w:tcPr>
+            <w:tcW w:w="1703" w:type="dxa"/>
+          </w:tcPr>
+          <w:p>
+            <w:pPr>
+              <w:widowControl w:val="0"/>
+              <w:jc w:val="center"/>
+              <w:rPr>
+                <w:rFonts w:hint="default"/>
+                <w:vertAlign w:val="baseline"/>
+                <w:lang w:val="en"/>
+              </w:rPr>
+            </w:pPr>
+            <w:r>
+              <w:rPr>
+                <w:rFonts w:hint="default"/>
+                <w:vertAlign w:val="baseline"/>
+                <w:lang w:val="en"/>
+              </w:rPr>
+              <w:t>Execution, forced restart, encryption, ransomnote. No propagation.</w:t>
+            </w:r>
+          </w:p>
+        </w:tc>
+        <w:tc>
+          <w:tcPr>
+            <w:tcW w:w="1703" w:type="dxa"/>
+          </w:tcPr>
+          <w:p>
+            <w:pPr>
+              <w:widowControl w:val="0"/>
+              <w:jc w:val="center"/>
+              <w:rPr>
+                <w:rFonts w:hint="default"/>
+                <w:vertAlign w:val="baseline"/>
+                <w:lang w:val="en"/>
+              </w:rPr>
+            </w:pPr>
+            <w:r>
+              <w:rPr>
+                <w:rFonts w:hint="default"/>
+                <w:vertAlign w:val="baseline"/>
+                <w:lang w:val="en"/>
+              </w:rPr>
+              <w:t>Yes. Original Petya variant did not possess the EternalBlue exploit.</w:t>
+            </w:r>
+          </w:p>
+        </w:tc>
+      </w:tr>
+      <w:tr>
+        <w:tblPrEx>
+          <w:tblBorders>
+            <w:top w:val="single" w:color="auto" w:sz="4" w:space="0"/>
+            <w:left w:val="single" w:color="auto" w:sz="4" w:space="0"/>
+            <w:bottom w:val="single" w:color="auto" w:sz="4" w:space="0"/>
+            <w:right w:val="single" w:color="auto" w:sz="4" w:space="0"/>
+            <w:insideH w:val="single" w:color="auto" w:sz="4" w:space="0"/>
+            <w:insideV w:val="single" w:color="auto" w:sz="4" w:space="0"/>
+          </w:tblBorders>
+          <w:tblLayout w:type="fixed"/>
+          <w:tblCellMar>
+            <w:top w:w="0" w:type="dxa"/>
+            <w:left w:w="108" w:type="dxa"/>
+            <w:bottom w:w="0" w:type="dxa"/>
+            <w:right w:w="108" w:type="dxa"/>
+          </w:tblCellMar>
+        </w:tblPrEx>
+        <w:tc>
+          <w:tcPr>
+            <w:tcW w:w="1702" w:type="dxa"/>
+          </w:tcPr>
+          <w:p>
+            <w:pPr>
+              <w:widowControl w:val="0"/>
+              <w:jc w:val="center"/>
+              <w:rPr>
+                <w:rFonts w:hint="default"/>
+                <w:vertAlign w:val="baseline"/>
+                <w:lang w:val="en"/>
+              </w:rPr>
+            </w:pPr>
+            <w:r>
+              <w:rPr>
+                <w:rFonts w:hint="default"/>
+                <w:vertAlign w:val="baseline"/>
+                <w:lang w:val="en"/>
+              </w:rPr>
+              <w:t>18</w:t>
+            </w:r>
+          </w:p>
+        </w:tc>
+        <w:tc>
+          <w:tcPr>
+            <w:tcW w:w="1702" w:type="dxa"/>
+          </w:tcPr>
+          <w:p>
+            <w:pPr>
+              <w:widowControl w:val="0"/>
+              <w:jc w:val="center"/>
+              <w:rPr>
+                <w:rFonts w:hint="default"/>
+                <w:vertAlign w:val="baseline"/>
+                <w:lang w:val="en"/>
+              </w:rPr>
+            </w:pPr>
+            <w:r>
+              <w:rPr>
+                <w:rFonts w:hint="default"/>
+                <w:vertAlign w:val="baseline"/>
+                <w:lang w:val="en"/>
+              </w:rPr>
+              <w:t>Petya</w:t>
+            </w:r>
+          </w:p>
+        </w:tc>
+        <w:tc>
+          <w:tcPr>
+            <w:tcW w:w="1703" w:type="dxa"/>
+          </w:tcPr>
+          <w:p>
+            <w:pPr>
+              <w:widowControl w:val="0"/>
+              <w:jc w:val="center"/>
+              <w:rPr>
+                <w:rFonts w:hint="default"/>
+                <w:vertAlign w:val="baseline"/>
+                <w:lang w:val="en"/>
+              </w:rPr>
+            </w:pPr>
+            <w:r>
+              <w:rPr>
+                <w:rFonts w:hint="default"/>
+                <w:vertAlign w:val="baseline"/>
+                <w:lang w:val="en"/>
+              </w:rPr>
+              <w:t>a92f13f3a1b3b39833d3cc336301b713</w:t>
+            </w:r>
+          </w:p>
+        </w:tc>
+        <w:tc>
+          <w:tcPr>
+            <w:tcW w:w="1703" w:type="dxa"/>
+          </w:tcPr>
+          <w:p>
+            <w:pPr>
+              <w:widowControl w:val="0"/>
+              <w:jc w:val="center"/>
+              <w:rPr>
+                <w:rFonts w:hint="default"/>
+                <w:vertAlign w:val="baseline"/>
+                <w:lang w:val="en"/>
+              </w:rPr>
+            </w:pPr>
+            <w:r>
+              <w:rPr>
+                <w:rFonts w:hint="default"/>
+                <w:vertAlign w:val="baseline"/>
+                <w:lang w:val="en"/>
+              </w:rPr>
+              <w:t>See (17).</w:t>
+            </w:r>
+          </w:p>
+        </w:tc>
+        <w:tc>
+          <w:tcPr>
+            <w:tcW w:w="1703" w:type="dxa"/>
+          </w:tcPr>
+          <w:p>
+            <w:pPr>
+              <w:widowControl w:val="0"/>
+              <w:jc w:val="center"/>
+              <w:rPr>
+                <w:rFonts w:hint="default"/>
+                <w:vertAlign w:val="baseline"/>
+                <w:lang w:val="en"/>
+              </w:rPr>
+            </w:pPr>
+            <w:r>
+              <w:rPr>
+                <w:rFonts w:hint="default"/>
+                <w:vertAlign w:val="baseline"/>
+                <w:lang w:val="en"/>
+              </w:rPr>
+              <w:t>See (17).</w:t>
+            </w:r>
           </w:p>
         </w:tc>
       </w:tr>

</xml_diff>

<commit_message>
conclusions and evaluations done
</commit_message>
<xml_diff>
--- a/dissertation.docx
+++ b/dissertation.docx
@@ -10587,22 +10587,12 @@
         </w:rPr>
         <w:t>Miramirkhani et al (2017) discuss in their paper regarding artifacts, our system may have had time to gather what Miramirkhani et al (2017) refer to as “Indirect Artifacts” but not any “Direct Artifacts” which stem more from human interaction. In reality this could be overcome by testing on machines that have actually been used for real life circumstances, but Miramirkhani et al (2017) also conclude this, and acknowledge that this would present certain ethical complications. The second complication comes from the very way in which we create our virtual machines and networks using the program VirtualBox. VirtualBox is extremely useful and allows for the quick creation of virtual machines and networks for testing malware, but more modern evasion techniques are beginning to learn how to look for particular registry entries that are unique to machines that are running through VirtualBox. Or more obviously, the malware can simply look for whether or not the machine has Guest Additions installed and evade activation on machines that do, but this particular method we addressed and avoided in our testing. This isn’t a problem unique to VirtualBox either, its competitor VMWare also possesses similar problems where the change isn’t the in problem but the context in which is occurs.</w:t>
       </w:r>
-      <w:bookmarkStart w:id="38" w:name="_GoBack"/>
-      <w:bookmarkEnd w:id="38"/>
-    </w:p>
-    <w:p>
-      <w:pPr>
-        <w:ind w:firstLine="420" w:firstLineChars="0"/>
-        <w:rPr>
-          <w:rFonts w:hint="default"/>
-          <w:lang w:val="en"/>
-        </w:rPr>
-      </w:pPr>
     </w:p>
     <w:p>
       <w:pPr>
         <w:pStyle w:val="3"/>
         <w:bidi w:val="0"/>
+        <w:spacing w:line="240" w:lineRule="auto"/>
         <w:rPr>
           <w:rStyle w:val="9"/>
           <w:rFonts w:hint="default"/>
@@ -10626,8 +10616,25 @@
     </w:p>
     <w:p>
       <w:pPr>
+        <w:ind w:firstLine="420" w:firstLineChars="0"/>
+        <w:rPr>
+          <w:rFonts w:hint="default"/>
+          <w:lang w:val="en"/>
+        </w:rPr>
+      </w:pPr>
+      <w:r>
+        <w:rPr>
+          <w:rFonts w:hint="default"/>
+          <w:lang w:val="en"/>
+        </w:rPr>
+        <w:t>This section will surmise what has been achieved within this project, looking at the program created, the data gathered, and the visualisations created in brief. It will then conclude with plans for future work.</w:t>
+      </w:r>
+    </w:p>
+    <w:p>
+      <w:pPr>
         <w:pStyle w:val="4"/>
         <w:bidi w:val="0"/>
+        <w:spacing w:line="240" w:lineRule="auto"/>
         <w:rPr>
           <w:rStyle w:val="9"/>
           <w:rFonts w:hint="default"/>
@@ -10651,12 +10658,39 @@
     </w:p>
     <w:p>
       <w:pPr>
-        <w:rPr>
-          <w:rFonts w:hint="default"/>
-          <w:lang w:val="en"/>
-        </w:rPr>
-      </w:pPr>
-      <w:r>
+        <w:ind w:firstLine="420" w:firstLineChars="0"/>
+        <w:rPr>
+          <w:rFonts w:hint="default"/>
+          <w:lang w:val="en"/>
+        </w:rPr>
+      </w:pPr>
+      <w:r>
+        <w:rPr>
+          <w:rFonts w:hint="default"/>
+          <w:lang w:val="en"/>
+        </w:rPr>
+        <w:t>Much has been produced during the course of this project, including the creation of a dashboard program capable of launching multiple virtual machines through VboxManage. The same dashboard is able to collect metric data from all of the running machines and collate them in a CSV file that can be utilised to visualise the activity of all the machines. The visualisations we created prove to be an excellent tool in observing the metric and network log activity of a threat active on a network, using these visualisations one could gain insight to exactly how activity taking place on and originating from compromised machines looks across an entire network.</w:t>
+      </w:r>
+    </w:p>
+    <w:p>
+      <w:pPr>
+        <w:ind w:firstLine="420" w:firstLineChars="0"/>
+        <w:rPr>
+          <w:rFonts w:hint="default"/>
+          <w:lang w:val="en"/>
+        </w:rPr>
+      </w:pPr>
+      <w:r>
+        <w:rPr>
+          <w:rFonts w:hint="default"/>
+          <w:lang w:val="en"/>
+        </w:rPr>
+        <w:t>Our dashboard program was tested quantitatively on a virtual network that is reminiscent of a home network. With this structure we were able to effectively gather data that allowed for the easy comparison of different machines, without including so many machines that the data became too noisy and therefore hard to interpret. The virtual network we created is fairly notable, since most retroactive malware analysis takes place on virtual machines or networks running Windows XP, the decision to instead use Windows 7 we believe gave us the ability to explore what could be considered rather uncharted areas.</w:t>
+      </w:r>
+    </w:p>
+    <w:p>
+      <w:pPr>
+        <w:ind w:firstLine="420" w:firstLineChars="0"/>
         <w:rPr>
           <w:rStyle w:val="9"/>
           <w:rFonts w:hint="default"/>
@@ -10664,11 +10698,20 @@
           <w:iCs w:val="0"/>
           <w:lang w:val="en"/>
         </w:rPr>
-        <w:t>(Things that are cool)</w:t>
-      </w:r>
-    </w:p>
-    <w:p>
-      <w:pPr>
+      </w:pPr>
+      <w:r>
+        <w:rPr>
+          <w:rFonts w:hint="default"/>
+          <w:lang w:val="en"/>
+        </w:rPr>
+        <w:t>We also believe that our work can be effectively adapted for those also looking to study the area of malware propagation and characteristics, appropriately detailing our setup and providing sufficient proof of the system working both in concept and in practice. We would also of course encourage fellows to use our work to study malware for themselves, and therefore assist in the effort of combating the growing tide of cyber threats we are currently experiencing.</w:t>
+      </w:r>
+    </w:p>
+    <w:p>
+      <w:pPr>
+        <w:pStyle w:val="4"/>
+        <w:bidi w:val="0"/>
+        <w:spacing w:line="240" w:lineRule="auto"/>
         <w:rPr>
           <w:rStyle w:val="9"/>
           <w:rFonts w:hint="default"/>
@@ -10677,6 +10720,7 @@
           <w:lang w:val="en"/>
         </w:rPr>
       </w:pPr>
+      <w:bookmarkStart w:id="35" w:name="_Toc1875281307"/>
       <w:r>
         <w:rPr>
           <w:rStyle w:val="9"/>
@@ -10685,63 +10729,89 @@
           <w:iCs w:val="0"/>
           <w:lang w:val="en"/>
         </w:rPr>
-        <w:t>(Things I could’ve done better)</w:t>
-      </w:r>
-    </w:p>
-    <w:p>
-      <w:pPr>
-        <w:rPr>
-          <w:rStyle w:val="9"/>
-          <w:rFonts w:hint="default"/>
-          <w:i w:val="0"/>
-          <w:iCs w:val="0"/>
-          <w:lang w:val="en"/>
-        </w:rPr>
-      </w:pPr>
-    </w:p>
-    <w:p>
-      <w:pPr>
-        <w:pStyle w:val="4"/>
-        <w:bidi w:val="0"/>
-        <w:rPr>
-          <w:rStyle w:val="9"/>
-          <w:rFonts w:hint="default"/>
-          <w:i w:val="0"/>
-          <w:iCs w:val="0"/>
-          <w:lang w:val="en"/>
-        </w:rPr>
-      </w:pPr>
-      <w:bookmarkStart w:id="35" w:name="_Toc1875281307"/>
-      <w:r>
-        <w:rPr>
-          <w:rStyle w:val="9"/>
-          <w:rFonts w:hint="default"/>
-          <w:i w:val="0"/>
-          <w:iCs w:val="0"/>
-          <w:lang w:val="en"/>
-        </w:rPr>
         <w:t>7.2 Future Work</w:t>
       </w:r>
       <w:bookmarkEnd w:id="35"/>
     </w:p>
     <w:p>
       <w:pPr>
-        <w:rPr>
-          <w:rStyle w:val="9"/>
-          <w:rFonts w:hint="default"/>
-          <w:i w:val="0"/>
-          <w:iCs w:val="0"/>
-          <w:lang w:val="en"/>
-        </w:rPr>
-      </w:pPr>
-    </w:p>
-    <w:p>
-      <w:pPr>
-        <w:rPr>
-          <w:rStyle w:val="9"/>
-          <w:rFonts w:hint="default"/>
-          <w:i w:val="0"/>
-          <w:iCs w:val="0"/>
+        <w:ind w:firstLine="420" w:firstLineChars="0"/>
+        <w:rPr>
+          <w:rFonts w:hint="default"/>
+          <w:lang w:val="en"/>
+        </w:rPr>
+      </w:pPr>
+      <w:bookmarkStart w:id="36" w:name="_Toc1085660500"/>
+      <w:r>
+        <w:rPr>
+          <w:rFonts w:hint="default"/>
+          <w:lang w:val="en"/>
+        </w:rPr>
+        <w:t>Most of the work to be done revolves around the dashboard program, firstly we want to modify the layout and operation of the page to allow for the data to be gathered like it does, then be visualised as seamlessly as possible on the same webpage. This will allow one to receive a live impression of the activity of machines running on the virtual network based on the metric usage of each of individual machine. This process may require some sweeping modifications to be made, first of all the dashboard will have to be modified to include graphs created through libraries such as d3.js or chart.js. Then the issue of passing the graphing scripts the data will have to be resolved, either passing the data from the Python backend to the HTML frontend using AJAX or using the previously implemented CSV functionality to visualise the entire graphs straight from said CSV.</w:t>
+      </w:r>
+    </w:p>
+    <w:p>
+      <w:pPr>
+        <w:ind w:firstLine="420" w:firstLineChars="0"/>
+        <w:rPr>
+          <w:rFonts w:hint="default"/>
+          <w:lang w:val="en"/>
+        </w:rPr>
+      </w:pPr>
+      <w:r>
+        <w:rPr>
+          <w:rFonts w:hint="default"/>
+          <w:lang w:val="en"/>
+        </w:rPr>
+        <w:t>Following this, we wish to rework the way in which the virtual network is created. The idea is to modify the dashboard to create virtual machines, organise them into groups, and launch said groups of virtual machines. This would greatly reduce the setup and tear down time of the testing phases using the dashboard an create a much more streamlined experience. The dashboard should also be able to modify virtual machine snapshots en masse to allow for the easier rollback of machine states, which would also consequently reduce the tear down time.</w:t>
+      </w:r>
+    </w:p>
+    <w:p>
+      <w:pPr>
+        <w:ind w:firstLine="420" w:firstLineChars="0"/>
+        <w:rPr>
+          <w:rFonts w:hint="default"/>
+          <w:lang w:val="en"/>
+        </w:rPr>
+      </w:pPr>
+      <w:r>
+        <w:rPr>
+          <w:rFonts w:hint="default"/>
+          <w:lang w:val="en"/>
+        </w:rPr>
+        <w:t>Finally, in regards to the data collection, it might be worthwhile to explore additional methods of metric gathering other than just vboxmanage, since whilst vboxmanage provides much utility, it also has some difficulties when it comes to data gathering. Over half of the metrics available to vboxmanage are only useable when VirtualBox Guest Additions has been installed on the virtual machine, but as explored various times in this paper, Guest Additions provides an easier method for contextually aware malware to detect if it is running in a virtual environment or not. Which leads into another part of future work, to further research and develop a setup that is able to effectively negate the more simplistic contextual awareness implementations such as detecting installed programs and observing run time logs, then possibly beginning to look at the more complex and foolproof methods such as registry entries, hardware names, and driver version checking.</w:t>
+      </w:r>
+    </w:p>
+    <w:p>
+      <w:pPr>
+        <w:ind w:firstLine="420" w:firstLineChars="0"/>
+        <w:rPr>
+          <w:rFonts w:hint="default"/>
+          <w:lang w:val="en"/>
+        </w:rPr>
+      </w:pPr>
+      <w:r>
+        <w:rPr>
+          <w:rFonts w:hint="default"/>
+          <w:lang w:val="en"/>
+        </w:rPr>
+        <w:t>We will always be looking at methods of improving our visualisations to allow for the effective communication of our findings, potentially even allowing for multiple options for different types of visualisations in the live version so the user can always have multiple perspectives. Then finally we would want to look at visualising larger, more corporate looking networks to get a greater impression of what an active threat on a large, interconnected network with many different nodes and topologies would look like.</w:t>
+      </w:r>
+    </w:p>
+    <w:p>
+      <w:pPr>
+        <w:ind w:firstLine="420" w:firstLineChars="0"/>
+        <w:rPr>
+          <w:rFonts w:hint="default"/>
+          <w:lang w:val="en"/>
+        </w:rPr>
+      </w:pPr>
+    </w:p>
+    <w:p>
+      <w:pPr>
+        <w:ind w:firstLine="420" w:firstLineChars="0"/>
+        <w:rPr>
+          <w:rFonts w:hint="default"/>
           <w:lang w:val="en"/>
         </w:rPr>
         <w:sectPr>
@@ -10753,14 +10823,13 @@
       </w:pPr>
       <w:r>
         <w:rPr>
-          <w:rStyle w:val="9"/>
-          <w:rFonts w:hint="default"/>
-          <w:i w:val="0"/>
-          <w:iCs w:val="0"/>
-          <w:lang w:val="en"/>
-        </w:rPr>
-        <w:t>(Theres alot of it)</w:t>
-      </w:r>
+          <w:rFonts w:hint="default"/>
+          <w:lang w:val="en"/>
+        </w:rPr>
+        <w:t>With this much to do, we encourage any fellow researchers to explore this field and to continue to develop ways in which we can battle and study malware.</w:t>
+      </w:r>
+      <w:bookmarkStart w:id="38" w:name="_GoBack"/>
+      <w:bookmarkEnd w:id="38"/>
     </w:p>
     <w:p>
       <w:pPr>
@@ -10772,7 +10841,6 @@
           <w:lang w:val="en-GB"/>
         </w:rPr>
       </w:pPr>
-      <w:bookmarkStart w:id="36" w:name="_Toc1085660500"/>
       <w:r>
         <w:rPr>
           <w:rFonts w:hint="default"/>

</xml_diff>